<commit_message>
carga final fase 1
</commit_message>
<xml_diff>
--- a/Documentos/Capítulo_Estadísticas_PGD_2025_2027.docx
+++ b/Documentos/Capítulo_Estadísticas_PGD_2025_2027.docx
@@ -431,15 +431,13 @@
     <w:p>
       <w:pPr>
         <w:spacing w:after="0" w:line="240" w:lineRule="auto"/>
-      </w:pPr>
-    </w:p>
-    <w:p>
-      <w:pPr>
-        <w:spacing w:after="0" w:line="240" w:lineRule="auto"/>
         <w:jc w:val="center"/>
       </w:pPr>
       <w:r>
-        <w:t>[Incluir Gráfico 1]</w:t>
+        <w:t>Gráfico 1</w:t>
+      </w:r>
+      <w:r>
+        <w:t>. Fuente. Dirección Nacional de Planeación y Estadística</w:t>
       </w:r>
     </w:p>
     <w:p>
@@ -606,8 +604,19 @@
         <w:jc w:val="center"/>
       </w:pPr>
       <w:r>
-        <w:t>[Incluir Gráfico 2]</w:t>
-      </w:r>
+        <w:t xml:space="preserve">Gráfico </w:t>
+      </w:r>
+      <w:r>
+        <w:t>2</w:t>
+      </w:r>
+      <w:r>
+        <w:t>. Fuente. Dirección Nacional de Planeación y Estadística</w:t>
+      </w:r>
+    </w:p>
+    <w:p>
+      <w:pPr>
+        <w:spacing w:after="0" w:line="240" w:lineRule="auto"/>
+      </w:pPr>
     </w:p>
     <w:p>
       <w:pPr>
@@ -860,15 +869,16 @@
     <w:p>
       <w:pPr>
         <w:spacing w:after="0" w:line="240" w:lineRule="auto"/>
-      </w:pPr>
-    </w:p>
-    <w:p>
-      <w:pPr>
-        <w:spacing w:after="0" w:line="240" w:lineRule="auto"/>
         <w:jc w:val="center"/>
       </w:pPr>
       <w:r>
-        <w:t>[Incluir Gráfico 3]</w:t>
+        <w:t xml:space="preserve">Gráfico </w:t>
+      </w:r>
+      <w:r>
+        <w:t>3</w:t>
+      </w:r>
+      <w:r>
+        <w:t>. Fuente. Dirección Nacional de Planeación y Estadística</w:t>
       </w:r>
     </w:p>
     <w:p>
@@ -1060,15 +1070,16 @@
     <w:p>
       <w:pPr>
         <w:spacing w:after="0" w:line="240" w:lineRule="auto"/>
-      </w:pPr>
-    </w:p>
-    <w:p>
-      <w:pPr>
-        <w:spacing w:after="0" w:line="240" w:lineRule="auto"/>
         <w:jc w:val="center"/>
       </w:pPr>
       <w:r>
-        <w:t>[Incluir Gráfico 4]</w:t>
+        <w:t xml:space="preserve">Gráfico </w:t>
+      </w:r>
+      <w:r>
+        <w:t>4</w:t>
+      </w:r>
+      <w:r>
+        <w:t>. Fuente. Dirección Nacional de Planeación y Estadística</w:t>
       </w:r>
     </w:p>
     <w:p>
@@ -1265,69 +1276,78 @@
         <w:jc w:val="center"/>
       </w:pPr>
       <w:r>
-        <w:t>[Incluir Gráfico 5]</w:t>
-      </w:r>
-    </w:p>
-    <w:p>
-      <w:pPr>
-        <w:spacing w:after="0" w:line="240" w:lineRule="auto"/>
-      </w:pPr>
-    </w:p>
-    <w:p>
-      <w:pPr>
-        <w:spacing w:after="0" w:line="240" w:lineRule="auto"/>
-      </w:pPr>
+        <w:t xml:space="preserve">Gráfico </w:t>
+      </w:r>
+      <w:r>
+        <w:t>5</w:t>
+      </w:r>
+      <w:r>
+        <w:t>. Fuente. Dirección Nacional de Planeación y Estadística</w:t>
+      </w:r>
+    </w:p>
+    <w:p>
+      <w:pPr>
+        <w:spacing w:after="0" w:line="240" w:lineRule="auto"/>
+      </w:pPr>
+    </w:p>
+    <w:p>
+      <w:pPr>
+        <w:spacing w:after="0" w:line="240" w:lineRule="auto"/>
+      </w:pPr>
+      <w:r>
+        <w:t>Como se observa en el Gráfico 6,</w:t>
+      </w:r>
+      <w:r>
+        <w:t xml:space="preserve"> mientras que</w:t>
+      </w:r>
+      <w:r>
+        <w:t xml:space="preserve"> l</w:t>
+      </w:r>
+      <w:r>
+        <w:t>a</w:t>
+      </w:r>
+      <w:r>
+        <w:t xml:space="preserve"> participación de</w:t>
+      </w:r>
+      <w:r>
+        <w:t xml:space="preserve"> los</w:t>
+      </w:r>
+      <w:r>
+        <w:t xml:space="preserve"> </w:t>
+      </w:r>
+      <w:r>
+        <w:t>admitidos</w:t>
+      </w:r>
+      <w:r>
+        <w:t xml:space="preserve"> a pregrado</w:t>
+      </w:r>
+      <w:r>
+        <w:t xml:space="preserve"> por</w:t>
+      </w:r>
+      <w:r>
+        <w:t xml:space="preserve"> modalidad </w:t>
+      </w:r>
+      <w:r>
+        <w:t xml:space="preserve">regular ha venido disminuyendo, </w:t>
+      </w:r>
+      <w:r>
+        <w:t>la de los admitidos</w:t>
+      </w:r>
+      <w:r>
+        <w:t xml:space="preserve"> por modalidad </w:t>
+      </w:r>
+      <w:r>
+        <w:t>especial</w:t>
+      </w:r>
+      <w:r>
+        <w:t xml:space="preserve"> (</w:t>
+      </w:r>
+      <w:r>
+        <w:t xml:space="preserve">PAES, </w:t>
+      </w:r>
       <w:r>
         <w:lastRenderedPageBreak/>
-        <w:t>Como se observa en el Gráfico 6,</w:t>
-      </w:r>
-      <w:r>
-        <w:t xml:space="preserve"> mientras que</w:t>
-      </w:r>
-      <w:r>
-        <w:t xml:space="preserve"> l</w:t>
-      </w:r>
-      <w:r>
-        <w:t>a</w:t>
-      </w:r>
-      <w:r>
-        <w:t xml:space="preserve"> participación de</w:t>
-      </w:r>
-      <w:r>
-        <w:t xml:space="preserve"> los</w:t>
-      </w:r>
-      <w:r>
-        <w:t xml:space="preserve"> </w:t>
-      </w:r>
-      <w:r>
-        <w:t>admitidos</w:t>
-      </w:r>
-      <w:r>
-        <w:t xml:space="preserve"> a pregrado</w:t>
-      </w:r>
-      <w:r>
-        <w:t xml:space="preserve"> por</w:t>
-      </w:r>
-      <w:r>
-        <w:t xml:space="preserve"> modalidad </w:t>
-      </w:r>
-      <w:r>
-        <w:t xml:space="preserve">regular ha venido disminuyendo, </w:t>
-      </w:r>
-      <w:r>
-        <w:t>la de los admitidos</w:t>
-      </w:r>
-      <w:r>
-        <w:t xml:space="preserve"> por modalidad </w:t>
-      </w:r>
-      <w:r>
-        <w:t>especial</w:t>
-      </w:r>
-      <w:r>
-        <w:t xml:space="preserve"> (</w:t>
-      </w:r>
-      <w:r>
-        <w:t>PAES, PEAMA y PAET</w:t>
+        <w:t>PEAMA y PAET</w:t>
       </w:r>
       <w:r>
         <w:t xml:space="preserve">), </w:t>
@@ -1538,15 +1558,16 @@
     <w:p>
       <w:pPr>
         <w:spacing w:after="0" w:line="240" w:lineRule="auto"/>
-      </w:pPr>
-    </w:p>
-    <w:p>
-      <w:pPr>
-        <w:spacing w:after="0" w:line="240" w:lineRule="auto"/>
         <w:jc w:val="center"/>
       </w:pPr>
       <w:r>
-        <w:t>[Incluir Gráfico 6]</w:t>
+        <w:t xml:space="preserve">Gráfico </w:t>
+      </w:r>
+      <w:r>
+        <w:t>6</w:t>
+      </w:r>
+      <w:r>
+        <w:t>. Fuente. Dirección Nacional de Planeación y Estadística</w:t>
       </w:r>
     </w:p>
     <w:p>
@@ -1562,14 +1583,8 @@
           <w:numId w:val="1"/>
         </w:numPr>
         <w:spacing w:after="0" w:line="240" w:lineRule="auto"/>
-        <w:rPr>
-          <w:highlight w:val="yellow"/>
-        </w:rPr>
-      </w:pPr>
-      <w:r>
-        <w:rPr>
-          <w:highlight w:val="yellow"/>
-        </w:rPr>
+      </w:pPr>
+      <w:r>
         <w:t>Matrícula</w:t>
       </w:r>
     </w:p>
@@ -1723,7 +1738,13 @@
         <w:jc w:val="center"/>
       </w:pPr>
       <w:r>
-        <w:t>[Incluir Gráfico 7]</w:t>
+        <w:t xml:space="preserve">Gráfico </w:t>
+      </w:r>
+      <w:r>
+        <w:t>7</w:t>
+      </w:r>
+      <w:r>
+        <w:t>. Fuente. Dirección Nacional de Planeación y Estadística</w:t>
       </w:r>
     </w:p>
     <w:p>
@@ -1914,7 +1935,13 @@
         <w:jc w:val="center"/>
       </w:pPr>
       <w:r>
-        <w:t>[Incluir Gráfico 8]</w:t>
+        <w:t xml:space="preserve">Gráfico </w:t>
+      </w:r>
+      <w:r>
+        <w:t>8</w:t>
+      </w:r>
+      <w:r>
+        <w:t>. Fuente. Dirección Nacional de Planeación y Estadística</w:t>
       </w:r>
     </w:p>
     <w:p>
@@ -2103,7 +2130,13 @@
         <w:jc w:val="center"/>
       </w:pPr>
       <w:r>
-        <w:t>[Incluir Gráfico 9]</w:t>
+        <w:t xml:space="preserve">Gráfico </w:t>
+      </w:r>
+      <w:r>
+        <w:t>9</w:t>
+      </w:r>
+      <w:r>
+        <w:t>. Fuente. Dirección Nacional de Planeación y Estadística</w:t>
       </w:r>
     </w:p>
     <w:p>
@@ -2271,7 +2304,13 @@
         <w:jc w:val="center"/>
       </w:pPr>
       <w:r>
-        <w:t>[Incluir Gráfico 10]</w:t>
+        <w:t>Gráfico 1</w:t>
+      </w:r>
+      <w:r>
+        <w:t>0</w:t>
+      </w:r>
+      <w:r>
+        <w:t>. Fuente. Dirección Nacional de Planeación y Estadística</w:t>
       </w:r>
     </w:p>
     <w:p>
@@ -2456,15 +2495,16 @@
     <w:p>
       <w:pPr>
         <w:spacing w:after="0" w:line="240" w:lineRule="auto"/>
-      </w:pPr>
-    </w:p>
-    <w:p>
-      <w:pPr>
-        <w:spacing w:after="0" w:line="240" w:lineRule="auto"/>
         <w:jc w:val="center"/>
       </w:pPr>
       <w:r>
-        <w:t>[Incluir Gráfico 11]</w:t>
+        <w:t>Gráfico 1</w:t>
+      </w:r>
+      <w:r>
+        <w:t>1</w:t>
+      </w:r>
+      <w:r>
+        <w:t>. Fuente. Dirección Nacional de Planeación y Estadística</w:t>
       </w:r>
     </w:p>
     <w:p>
@@ -2578,15 +2618,16 @@
     <w:p>
       <w:pPr>
         <w:spacing w:after="0" w:line="240" w:lineRule="auto"/>
-      </w:pPr>
-    </w:p>
-    <w:p>
-      <w:pPr>
-        <w:spacing w:after="0" w:line="240" w:lineRule="auto"/>
         <w:jc w:val="center"/>
       </w:pPr>
       <w:r>
-        <w:t>[Incluir Gráfico 12]</w:t>
+        <w:t>Gráfico 1</w:t>
+      </w:r>
+      <w:r>
+        <w:t>2</w:t>
+      </w:r>
+      <w:r>
+        <w:t>. Fuente. Dirección Nacional de Planeación y Estadística</w:t>
       </w:r>
     </w:p>
     <w:p>
@@ -2647,7 +2688,13 @@
         <w:t xml:space="preserve">, se pasó a </w:t>
       </w:r>
       <w:r>
-        <w:t>3,019</w:t>
+        <w:t>2</w:t>
+      </w:r>
+      <w:r>
+        <w:t>,</w:t>
+      </w:r>
+      <w:r>
+        <w:t>980</w:t>
       </w:r>
       <w:r>
         <w:rPr>
@@ -2659,7 +2706,13 @@
         <w:t xml:space="preserve"> </w:t>
       </w:r>
       <w:r>
-        <w:t>en 2024-1.</w:t>
+        <w:t>en 2024-</w:t>
+      </w:r>
+      <w:r>
+        <w:t>2</w:t>
+      </w:r>
+      <w:r>
+        <w:t>.</w:t>
       </w:r>
       <w:r>
         <w:t xml:space="preserve"> En cuanto a la distribución por sede, la Sede Bogotá concentró a</w:t>
@@ -2668,25 +2721,31 @@
         <w:t>l 66</w:t>
       </w:r>
       <w:r>
-        <w:t>.3</w:t>
-      </w:r>
-      <w:r>
-        <w:t>% (2</w:t>
+        <w:t>.</w:t>
+      </w:r>
+      <w:r>
+        <w:t>1</w:t>
+      </w:r>
+      <w:r>
+        <w:t>% (</w:t>
+      </w:r>
+      <w:r>
+        <w:t>1</w:t>
       </w:r>
       <w:r>
         <w:t>,</w:t>
       </w:r>
       <w:r>
-        <w:t>00</w:t>
-      </w:r>
-      <w:r>
-        <w:t>3</w:t>
+        <w:t>971</w:t>
       </w:r>
       <w:r>
         <w:t>)</w:t>
       </w:r>
       <w:r>
-        <w:t xml:space="preserve"> de los docentes en 2024-1</w:t>
+        <w:t xml:space="preserve"> de los docentes en 2024-</w:t>
+      </w:r>
+      <w:r>
+        <w:t>2</w:t>
       </w:r>
       <w:r>
         <w:t xml:space="preserve"> y la Sede Medellín</w:t>
@@ -2701,10 +2760,19 @@
         <w:t>l 18</w:t>
       </w:r>
       <w:r>
-        <w:t>.2</w:t>
-      </w:r>
-      <w:r>
-        <w:t>% (550)</w:t>
+        <w:t>.</w:t>
+      </w:r>
+      <w:r>
+        <w:t>4</w:t>
+      </w:r>
+      <w:r>
+        <w:t>% (5</w:t>
+      </w:r>
+      <w:r>
+        <w:t>47</w:t>
+      </w:r>
+      <w:r>
+        <w:t>)</w:t>
       </w:r>
       <w:r>
         <w:t>. Las demás sedes</w:t>
@@ -2713,7 +2781,13 @@
         <w:t xml:space="preserve"> apenas</w:t>
       </w:r>
       <w:r>
-        <w:t xml:space="preserve"> representaron el 15.5% (466) del total</w:t>
+        <w:t xml:space="preserve"> representaron el 15.5% (46</w:t>
+      </w:r>
+      <w:r>
+        <w:t>2</w:t>
+      </w:r>
+      <w:r>
+        <w:t>) del total</w:t>
       </w:r>
       <w:r>
         <w:t>.</w:t>
@@ -2802,37 +2876,59 @@
     <w:p>
       <w:pPr>
         <w:spacing w:after="0" w:line="240" w:lineRule="auto"/>
-      </w:pPr>
-    </w:p>
-    <w:p>
-      <w:pPr>
-        <w:spacing w:after="0" w:line="240" w:lineRule="auto"/>
         <w:jc w:val="center"/>
       </w:pPr>
       <w:r>
-        <w:t>[Incluir Gráfico 13]</w:t>
-      </w:r>
-    </w:p>
-    <w:p>
-      <w:pPr>
-        <w:spacing w:after="0" w:line="240" w:lineRule="auto"/>
-      </w:pPr>
-    </w:p>
-    <w:p>
-      <w:pPr>
-        <w:spacing w:after="0" w:line="240" w:lineRule="auto"/>
-      </w:pPr>
-      <w:r>
-        <w:t>En cuanto al máximo nivel de formación, del total de 3,019 docentes</w:t>
-      </w:r>
-      <w:r>
-        <w:t xml:space="preserve"> en 2024-1</w:t>
-      </w:r>
-      <w:r>
-        <w:t>, el 61% (1,8</w:t>
-      </w:r>
-      <w:r>
-        <w:t>42</w:t>
+        <w:t>Gráfico 1</w:t>
+      </w:r>
+      <w:r>
+        <w:t>3</w:t>
+      </w:r>
+      <w:r>
+        <w:t>. Fuente. Dirección Nacional de Planeación y Estadística</w:t>
+      </w:r>
+    </w:p>
+    <w:p>
+      <w:pPr>
+        <w:spacing w:after="0" w:line="240" w:lineRule="auto"/>
+      </w:pPr>
+    </w:p>
+    <w:p>
+      <w:pPr>
+        <w:spacing w:after="0" w:line="240" w:lineRule="auto"/>
+      </w:pPr>
+      <w:r>
+        <w:t xml:space="preserve">En cuanto al máximo nivel de formación, del total de </w:t>
+      </w:r>
+      <w:r>
+        <w:t>2</w:t>
+      </w:r>
+      <w:r>
+        <w:t>,</w:t>
+      </w:r>
+      <w:r>
+        <w:t>980</w:t>
+      </w:r>
+      <w:r>
+        <w:t xml:space="preserve"> docentes</w:t>
+      </w:r>
+      <w:r>
+        <w:t xml:space="preserve"> en 2024-</w:t>
+      </w:r>
+      <w:r>
+        <w:t>2</w:t>
+      </w:r>
+      <w:r>
+        <w:t>, el 6</w:t>
+      </w:r>
+      <w:r>
+        <w:t>3</w:t>
+      </w:r>
+      <w:r>
+        <w:t>% (1,8</w:t>
+      </w:r>
+      <w:r>
+        <w:t>67</w:t>
       </w:r>
       <w:r>
         <w:t>) tiene un título de doctorado</w:t>
@@ -2841,13 +2937,37 @@
         <w:t>,</w:t>
       </w:r>
       <w:r>
-        <w:t xml:space="preserve"> el 28% (845) </w:t>
-      </w:r>
-      <w:r>
-        <w:t>un título de maestría, el 6% (181) una especialización médica</w:t>
-      </w:r>
-      <w:r>
-        <w:t>, mientras que poco menos del 5% (151) de los docentes cuentan con un título de pregrado o con una especialización</w:t>
+        <w:t xml:space="preserve"> el 2</w:t>
+      </w:r>
+      <w:r>
+        <w:t>7</w:t>
+      </w:r>
+      <w:r>
+        <w:t>% (8</w:t>
+      </w:r>
+      <w:r>
+        <w:t>10</w:t>
+      </w:r>
+      <w:r>
+        <w:t xml:space="preserve">) </w:t>
+      </w:r>
+      <w:r>
+        <w:t>un título de maestría, el 6% (1</w:t>
+      </w:r>
+      <w:r>
+        <w:t>68</w:t>
+      </w:r>
+      <w:r>
+        <w:t>) una especialización médica</w:t>
+      </w:r>
+      <w:r>
+        <w:t>, mientras que poco menos del 5% (1</w:t>
+      </w:r>
+      <w:r>
+        <w:t>35</w:t>
+      </w:r>
+      <w:r>
+        <w:t>) de los docentes cuentan con un título de pregrado o con una especialización</w:t>
       </w:r>
       <w:r>
         <w:t xml:space="preserve"> (Gráfico 1</w:t>
@@ -2920,22 +3040,29 @@
     <w:p>
       <w:pPr>
         <w:spacing w:after="0" w:line="240" w:lineRule="auto"/>
-      </w:pPr>
-    </w:p>
-    <w:p>
-      <w:pPr>
-        <w:spacing w:after="0" w:line="240" w:lineRule="auto"/>
         <w:jc w:val="center"/>
       </w:pPr>
       <w:r>
-        <w:t>[Incluir Gráfico 1</w:t>
+        <w:t>Gráfico 1</w:t>
       </w:r>
       <w:r>
         <w:t>4</w:t>
       </w:r>
       <w:r>
-        <w:t>]</w:t>
-      </w:r>
+        <w:t>. Fuente. Dirección Nacional de Planeación y Estadística</w:t>
+      </w:r>
+    </w:p>
+    <w:p>
+      <w:pPr>
+        <w:spacing w:after="0" w:line="240" w:lineRule="auto"/>
+        <w:jc w:val="center"/>
+      </w:pPr>
+    </w:p>
+    <w:p>
+      <w:pPr>
+        <w:spacing w:after="0" w:line="240" w:lineRule="auto"/>
+        <w:jc w:val="center"/>
+      </w:pPr>
     </w:p>
     <w:p>
       <w:pPr>
@@ -2987,7 +3114,16 @@
         <w:t>00 personas</w:t>
       </w:r>
       <w:r>
-        <w:t>. Concretamente, de 2,872 funcionarios en 2008-2, se pasó a 2,863 en 2024-1</w:t>
+        <w:t>. Concretamente, de 2,872 funcionarios en 2008-2, se pasó a 2,8</w:t>
+      </w:r>
+      <w:r>
+        <w:t>06</w:t>
+      </w:r>
+      <w:r>
+        <w:t xml:space="preserve"> en 2024-</w:t>
+      </w:r>
+      <w:r>
+        <w:t>2</w:t>
       </w:r>
       <w:r>
         <w:t xml:space="preserve"> (Gráfico 1</w:t>
@@ -3017,9 +3153,9 @@
           <w:noProof/>
         </w:rPr>
         <w:drawing>
-          <wp:inline distT="0" distB="0" distL="0" distR="0" wp14:anchorId="774424A4" wp14:editId="4A029483">
-            <wp:extent cx="5762625" cy="2714625"/>
-            <wp:effectExtent l="19050" t="19050" r="28575" b="28575"/>
+          <wp:inline distT="0" distB="0" distL="0" distR="0" wp14:anchorId="774424A4" wp14:editId="40370B27">
+            <wp:extent cx="5762625" cy="2604880"/>
+            <wp:effectExtent l="19050" t="19050" r="9525" b="24130"/>
             <wp:docPr id="618976581" name="Imagen 1" descr="Gráfico, Gráfico de líneas&#10;&#10;Descripción generada automáticamente"/>
             <wp:cNvGraphicFramePr>
               <a:graphicFrameLocks xmlns:a="http://schemas.openxmlformats.org/drawingml/2006/main" noChangeAspect="1"/>
@@ -3040,7 +3176,7 @@
                   <pic:spPr>
                     <a:xfrm>
                       <a:off x="0" y="0"/>
-                      <a:ext cx="5762625" cy="2714625"/>
+                      <a:ext cx="5763897" cy="2605455"/>
                     </a:xfrm>
                     <a:prstGeom prst="rect">
                       <a:avLst/>
@@ -3066,19 +3202,13 @@
         <w:jc w:val="center"/>
       </w:pPr>
       <w:r>
-        <w:t>[In</w:t>
-      </w:r>
-      <w:r>
-        <w:t>cluir</w:t>
-      </w:r>
-      <w:r>
-        <w:t xml:space="preserve"> Gráfico 1</w:t>
+        <w:t>Gráfico 1</w:t>
       </w:r>
       <w:r>
         <w:t>5</w:t>
       </w:r>
       <w:r>
-        <w:t>]</w:t>
+        <w:t>. Fuente. Dirección Nacional de Planeación y Estadística</w:t>
       </w:r>
     </w:p>
     <w:p>
@@ -3103,7 +3233,25 @@
         <w:t>). P</w:t>
       </w:r>
       <w:r>
-        <w:t>or ejemplo, del total de 2,863 administrativos en 2024-1, el 52% (1,490) son mujeres y el 48% (1,373) son hombres.</w:t>
+        <w:t>or ejemplo, del total de 2,8</w:t>
+      </w:r>
+      <w:r>
+        <w:t>06</w:t>
+      </w:r>
+      <w:r>
+        <w:t xml:space="preserve"> administrativos en 2024-1, el 52% (1,4</w:t>
+      </w:r>
+      <w:r>
+        <w:t>58</w:t>
+      </w:r>
+      <w:r>
+        <w:t>) son mujeres y el 48% (1,3</w:t>
+      </w:r>
+      <w:r>
+        <w:t>48</w:t>
+      </w:r>
+      <w:r>
+        <w:t>) son hombres.</w:t>
       </w:r>
       <w:r>
         <w:t xml:space="preserve"> </w:t>
@@ -3178,9 +3326,9 @@
           <w:noProof/>
         </w:rPr>
         <w:drawing>
-          <wp:inline distT="0" distB="0" distL="0" distR="0" wp14:anchorId="4222EC3E" wp14:editId="384AE710">
-            <wp:extent cx="5876925" cy="3143250"/>
-            <wp:effectExtent l="19050" t="19050" r="28575" b="19050"/>
+          <wp:inline distT="0" distB="0" distL="0" distR="0" wp14:anchorId="4222EC3E" wp14:editId="21598857">
+            <wp:extent cx="5875386" cy="2851370"/>
+            <wp:effectExtent l="19050" t="19050" r="11430" b="25400"/>
             <wp:docPr id="673353750" name="Imagen 1" descr="Gráfico&#10;&#10;Descripción generada automáticamente"/>
             <wp:cNvGraphicFramePr>
               <a:graphicFrameLocks xmlns:a="http://schemas.openxmlformats.org/drawingml/2006/main" noChangeAspect="1"/>
@@ -3201,7 +3349,7 @@
                   <pic:spPr>
                     <a:xfrm>
                       <a:off x="0" y="0"/>
-                      <a:ext cx="5876925" cy="3143250"/>
+                      <a:ext cx="5884024" cy="2855562"/>
                     </a:xfrm>
                     <a:prstGeom prst="rect">
                       <a:avLst/>
@@ -3224,27 +3372,16 @@
     <w:p>
       <w:pPr>
         <w:spacing w:after="0" w:line="240" w:lineRule="auto"/>
-      </w:pPr>
-    </w:p>
-    <w:p>
-      <w:pPr>
-        <w:spacing w:after="0" w:line="240" w:lineRule="auto"/>
         <w:jc w:val="center"/>
       </w:pPr>
       <w:r>
-        <w:t>[In</w:t>
-      </w:r>
-      <w:r>
-        <w:t>cluir</w:t>
-      </w:r>
-      <w:r>
-        <w:t xml:space="preserve"> Gráfico 1</w:t>
+        <w:t>Gráfico 1</w:t>
       </w:r>
       <w:r>
         <w:t>6</w:t>
       </w:r>
       <w:r>
-        <w:t>]</w:t>
+        <w:t>. Fuente. Dirección Nacional de Planeación y Estadística</w:t>
       </w:r>
     </w:p>
     <w:p>
@@ -3262,6 +3399,7 @@
         <w:spacing w:after="0" w:line="240" w:lineRule="auto"/>
       </w:pPr>
       <w:r>
+        <w:lastRenderedPageBreak/>
         <w:t xml:space="preserve">Resultados en la </w:t>
       </w:r>
       <w:r>
@@ -3323,7 +3461,13 @@
         <w:t xml:space="preserve"> muestra</w:t>
       </w:r>
       <w:r>
-        <w:t xml:space="preserve"> los resultados promedio </w:t>
+        <w:t xml:space="preserve"> </w:t>
+      </w:r>
+      <w:r>
+        <w:t xml:space="preserve">la distribución de </w:t>
+      </w:r>
+      <w:r>
+        <w:t xml:space="preserve">los resultados promedio </w:t>
       </w:r>
       <w:r>
         <w:t>para el período 2016</w:t>
@@ -3347,7 +3491,13 @@
         <w:footnoteReference w:id="3"/>
       </w:r>
       <w:r>
-        <w:t>, la de razonamiento cuantitativo tuvo el puntaje más alto (188), seguida de inglés (185), lectura crítica (183), competencias ciudadanas (176) y comunicación escrita (161)</w:t>
+        <w:t xml:space="preserve">, la de razonamiento cuantitativo tuvo el puntaje </w:t>
+      </w:r>
+      <w:r>
+        <w:t xml:space="preserve">promedio </w:t>
+      </w:r>
+      <w:r>
+        <w:t>más alto (188), seguida de inglés (185), lectura crítica (183), competencias ciudadanas (176) y comunicación escrita (161)</w:t>
       </w:r>
       <w:r>
         <w:rPr>
@@ -3391,14 +3541,11 @@
         <w:ind w:left="-284"/>
       </w:pPr>
       <w:r>
-        <w:rPr>
-          <w:noProof/>
-        </w:rPr>
         <w:drawing>
-          <wp:inline distT="0" distB="0" distL="0" distR="0" wp14:anchorId="69727D26" wp14:editId="0B9D97C2">
-            <wp:extent cx="5857875" cy="3303270"/>
-            <wp:effectExtent l="19050" t="19050" r="28575" b="11430"/>
-            <wp:docPr id="1" name="Imagen 1"/>
+          <wp:inline distT="0" distB="0" distL="0" distR="0" wp14:anchorId="7057CC9E" wp14:editId="382495A2">
+            <wp:extent cx="5787390" cy="2588978"/>
+            <wp:effectExtent l="19050" t="19050" r="22860" b="20955"/>
+            <wp:docPr id="1024504360" name="Imagen 1" descr="Gráfico, Gráfico de cajas y bigotes&#10;&#10;Descripción generada automáticamente"/>
             <wp:cNvGraphicFramePr>
               <a:graphicFrameLocks xmlns:a="http://schemas.openxmlformats.org/drawingml/2006/main" noChangeAspect="1"/>
             </wp:cNvGraphicFramePr>
@@ -3406,7 +3553,7 @@
               <a:graphicData uri="http://schemas.openxmlformats.org/drawingml/2006/picture">
                 <pic:pic xmlns:pic="http://schemas.openxmlformats.org/drawingml/2006/picture">
                   <pic:nvPicPr>
-                    <pic:cNvPr id="1" name=""/>
+                    <pic:cNvPr id="1024504360" name="Imagen 1" descr="Gráfico, Gráfico de cajas y bigotes&#10;&#10;Descripción generada automáticamente"/>
                     <pic:cNvPicPr/>
                   </pic:nvPicPr>
                   <pic:blipFill>
@@ -3418,7 +3565,7 @@
                   <pic:spPr>
                     <a:xfrm>
                       <a:off x="0" y="0"/>
-                      <a:ext cx="5857875" cy="3303270"/>
+                      <a:ext cx="5798706" cy="2594040"/>
                     </a:xfrm>
                     <a:prstGeom prst="rect">
                       <a:avLst/>
@@ -3441,21 +3588,16 @@
     <w:p>
       <w:pPr>
         <w:spacing w:after="0" w:line="240" w:lineRule="auto"/>
-      </w:pPr>
-    </w:p>
-    <w:p>
-      <w:pPr>
-        <w:spacing w:after="0" w:line="240" w:lineRule="auto"/>
         <w:jc w:val="center"/>
       </w:pPr>
       <w:r>
-        <w:t>[Incluir Gráfico 1</w:t>
+        <w:t>Gráfico 1</w:t>
       </w:r>
       <w:r>
         <w:t>7</w:t>
       </w:r>
       <w:r>
-        <w:t>]</w:t>
+        <w:t>. Fuente. Dirección Nacional de Planeación y Estadística</w:t>
       </w:r>
     </w:p>
     <w:p>
@@ -3533,15 +3675,12 @@
         <w:ind w:left="-284"/>
       </w:pPr>
       <w:r>
-        <w:rPr>
-          <w:noProof/>
-        </w:rPr>
         <w:lastRenderedPageBreak/>
         <w:drawing>
-          <wp:inline distT="0" distB="0" distL="0" distR="0" wp14:anchorId="4829B93B" wp14:editId="4BE6CCEB">
-            <wp:extent cx="5972175" cy="4514850"/>
-            <wp:effectExtent l="19050" t="19050" r="28575" b="19050"/>
-            <wp:docPr id="2" name="Imagen 2"/>
+          <wp:inline distT="0" distB="0" distL="0" distR="0" wp14:anchorId="404A8800" wp14:editId="2157519D">
+            <wp:extent cx="5768340" cy="3471573"/>
+            <wp:effectExtent l="19050" t="19050" r="22860" b="14605"/>
+            <wp:docPr id="241240534" name="Imagen 1" descr="Gráfico&#10;&#10;Descripción generada automáticamente"/>
             <wp:cNvGraphicFramePr>
               <a:graphicFrameLocks xmlns:a="http://schemas.openxmlformats.org/drawingml/2006/main" noChangeAspect="1"/>
             </wp:cNvGraphicFramePr>
@@ -3549,7 +3688,7 @@
               <a:graphicData uri="http://schemas.openxmlformats.org/drawingml/2006/picture">
                 <pic:pic xmlns:pic="http://schemas.openxmlformats.org/drawingml/2006/picture">
                   <pic:nvPicPr>
-                    <pic:cNvPr id="1" name=""/>
+                    <pic:cNvPr id="241240534" name="Imagen 1" descr="Gráfico&#10;&#10;Descripción generada automáticamente"/>
                     <pic:cNvPicPr/>
                   </pic:nvPicPr>
                   <pic:blipFill>
@@ -3561,7 +3700,7 @@
                   <pic:spPr>
                     <a:xfrm>
                       <a:off x="0" y="0"/>
-                      <a:ext cx="5972175" cy="4514850"/>
+                      <a:ext cx="5779112" cy="3478056"/>
                     </a:xfrm>
                     <a:prstGeom prst="rect">
                       <a:avLst/>
@@ -3584,21 +3723,16 @@
     <w:p>
       <w:pPr>
         <w:spacing w:after="0" w:line="240" w:lineRule="auto"/>
-      </w:pPr>
-    </w:p>
-    <w:p>
-      <w:pPr>
-        <w:spacing w:after="0" w:line="240" w:lineRule="auto"/>
         <w:jc w:val="center"/>
       </w:pPr>
       <w:r>
-        <w:t>[Incluir Gráfico 1</w:t>
+        <w:t>Gráfico 1</w:t>
       </w:r>
       <w:r>
         <w:t>8</w:t>
       </w:r>
       <w:r>
-        <w:t>]</w:t>
+        <w:t>. Fuente. Dirección Nacional de Planeación y Estadística</w:t>
       </w:r>
     </w:p>
     <w:p>
@@ -3647,7 +3781,10 @@
         <w:t xml:space="preserve"> los</w:t>
       </w:r>
       <w:r>
-        <w:t xml:space="preserve"> 10 mejores puntajes a nivel nacional</w:t>
+        <w:t xml:space="preserve"> 10 mejores puntajes a nivel </w:t>
+      </w:r>
+      <w:r>
+        <w:t>país</w:t>
       </w:r>
       <w:r>
         <w:t>,</w:t>
@@ -3874,15 +4011,12 @@
         <w:spacing w:after="0" w:line="240" w:lineRule="auto"/>
       </w:pPr>
       <w:r>
-        <w:rPr>
-          <w:noProof/>
-        </w:rPr>
         <w:lastRenderedPageBreak/>
         <w:drawing>
-          <wp:inline distT="0" distB="0" distL="0" distR="0" wp14:anchorId="7613305A" wp14:editId="4DB84FBD">
-            <wp:extent cx="5612130" cy="3295650"/>
-            <wp:effectExtent l="19050" t="19050" r="26670" b="19050"/>
-            <wp:docPr id="4" name="Imagen 4"/>
+          <wp:inline distT="0" distB="0" distL="0" distR="0" wp14:anchorId="1663DAFE" wp14:editId="779F0F4E">
+            <wp:extent cx="5611252" cy="3066056"/>
+            <wp:effectExtent l="19050" t="19050" r="27940" b="20320"/>
+            <wp:docPr id="1130508542" name="Imagen 1" descr="Gráfico, Gráfico de cajas y bigotes, Gráfico de superficie&#10;&#10;Descripción generada automáticamente"/>
             <wp:cNvGraphicFramePr>
               <a:graphicFrameLocks xmlns:a="http://schemas.openxmlformats.org/drawingml/2006/main" noChangeAspect="1"/>
             </wp:cNvGraphicFramePr>
@@ -3890,7 +4024,7 @@
               <a:graphicData uri="http://schemas.openxmlformats.org/drawingml/2006/picture">
                 <pic:pic xmlns:pic="http://schemas.openxmlformats.org/drawingml/2006/picture">
                   <pic:nvPicPr>
-                    <pic:cNvPr id="1" name=""/>
+                    <pic:cNvPr id="1130508542" name="Imagen 1" descr="Gráfico, Gráfico de cajas y bigotes, Gráfico de superficie&#10;&#10;Descripción generada automáticamente"/>
                     <pic:cNvPicPr/>
                   </pic:nvPicPr>
                   <pic:blipFill>
@@ -3902,7 +4036,7 @@
                   <pic:spPr>
                     <a:xfrm>
                       <a:off x="0" y="0"/>
-                      <a:ext cx="5612130" cy="3295650"/>
+                      <a:ext cx="5616920" cy="3069153"/>
                     </a:xfrm>
                     <a:prstGeom prst="rect">
                       <a:avLst/>
@@ -3925,21 +4059,16 @@
     <w:p>
       <w:pPr>
         <w:spacing w:after="0" w:line="240" w:lineRule="auto"/>
-      </w:pPr>
-    </w:p>
-    <w:p>
-      <w:pPr>
-        <w:spacing w:after="0" w:line="240" w:lineRule="auto"/>
         <w:jc w:val="center"/>
       </w:pPr>
       <w:r>
-        <w:t xml:space="preserve">[Incluir Gráfico </w:t>
-      </w:r>
-      <w:r>
-        <w:t>19</w:t>
-      </w:r>
-      <w:r>
-        <w:t>]</w:t>
+        <w:t>Gráfico 1</w:t>
+      </w:r>
+      <w:r>
+        <w:t>9</w:t>
+      </w:r>
+      <w:r>
+        <w:t>. Fuente. Dirección Nacional de Planeación y Estadística</w:t>
       </w:r>
     </w:p>
     <w:p>
@@ -3970,383 +4099,301 @@
         <w:spacing w:after="0" w:line="240" w:lineRule="auto"/>
       </w:pPr>
       <w:r>
-        <w:rPr>
-          <w:color w:val="FF0000"/>
-        </w:rPr>
-        <w:t xml:space="preserve">[NOTA: Esta sección está ausente en el Documento Comportamiento de </w:t>
-      </w:r>
-      <w:r>
-        <w:rPr>
-          <w:color w:val="FF0000"/>
-        </w:rPr>
-        <w:t>septiembre</w:t>
-      </w:r>
-      <w:r>
-        <w:rPr>
-          <w:color w:val="FF0000"/>
-        </w:rPr>
-        <w:t xml:space="preserve"> de 2024. Por lo que, </w:t>
-      </w:r>
-      <w:r>
-        <w:rPr>
-          <w:color w:val="FF0000"/>
-        </w:rPr>
-        <w:t>para esta parte</w:t>
-      </w:r>
-      <w:r>
-        <w:rPr>
-          <w:color w:val="FF0000"/>
-        </w:rPr>
-        <w:t>, se usa</w:t>
-      </w:r>
-      <w:r>
-        <w:rPr>
-          <w:color w:val="FF0000"/>
-        </w:rPr>
+        <w:t>A corte de 2023, la Universidad Nacional t</w:t>
+      </w:r>
+      <w:r>
+        <w:t>enía</w:t>
+      </w:r>
+      <w:r>
+        <w:t xml:space="preserve"> 1,013 grupos de investigación</w:t>
+      </w:r>
+      <w:r>
+        <w:t xml:space="preserve">, de los cuales el 59% (594) </w:t>
+      </w:r>
+      <w:r>
+        <w:t>fueron</w:t>
+      </w:r>
+      <w:r>
+        <w:t xml:space="preserve"> clasificados en el Sistema Nacional de Ciencia y Tecnología (ScienTi), el 5% (49) fueron reconocidos por el Ministerio de Ciencia</w:t>
+      </w:r>
+      <w:r>
+        <w:t>, Tecnología e Innovación (Minciencias)</w:t>
+      </w:r>
+      <w:r>
+        <w:t>, y el 36% (370) est</w:t>
+      </w:r>
+      <w:r>
+        <w:t>aba</w:t>
+      </w:r>
+      <w:r>
+        <w:t>n registrados en el Sistema</w:t>
+      </w:r>
+      <w:r>
+        <w:t xml:space="preserve"> de Información Hermes</w:t>
+      </w:r>
+      <w:r>
+        <w:t>.</w:t>
+      </w:r>
+    </w:p>
+    <w:p>
+      <w:pPr>
+        <w:spacing w:after="0" w:line="240" w:lineRule="auto"/>
+      </w:pPr>
+    </w:p>
+    <w:p>
+      <w:pPr>
+        <w:spacing w:after="0" w:line="240" w:lineRule="auto"/>
+      </w:pPr>
+      <w:r>
+        <w:t>De</w:t>
+      </w:r>
+      <w:r>
+        <w:t xml:space="preserve"> los</w:t>
+      </w:r>
+      <w:r>
+        <w:t xml:space="preserve"> 594 grupos de la UNAL clasificados en ScienTi</w:t>
+      </w:r>
+      <w:r>
+        <w:t xml:space="preserve"> para 2023</w:t>
+      </w:r>
+      <w:r>
+        <w:t>,</w:t>
+      </w:r>
+      <w:r>
+        <w:t xml:space="preserve"> </w:t>
+      </w:r>
+      <w:r>
+        <w:t>125</w:t>
+      </w:r>
+      <w:r>
+        <w:t xml:space="preserve"> (</w:t>
+      </w:r>
+      <w:r>
+        <w:t>21%</w:t>
+      </w:r>
+      <w:r>
+        <w:t xml:space="preserve">) estaban en la categoría A1, </w:t>
+      </w:r>
+      <w:r>
+        <w:t>127</w:t>
+      </w:r>
+      <w:r>
+        <w:t xml:space="preserve"> (</w:t>
+      </w:r>
+      <w:r>
+        <w:t>21%</w:t>
+      </w:r>
+      <w:r>
+        <w:t xml:space="preserve">) en la </w:t>
+      </w:r>
+      <w:r>
+        <w:t xml:space="preserve">categoría </w:t>
+      </w:r>
+      <w:r>
+        <w:t xml:space="preserve">A, </w:t>
+      </w:r>
+      <w:r>
+        <w:t>134</w:t>
+      </w:r>
+      <w:r>
+        <w:t xml:space="preserve"> (</w:t>
+      </w:r>
+      <w:r>
+        <w:t>23%</w:t>
+      </w:r>
+      <w:r>
+        <w:t xml:space="preserve">) en B y </w:t>
+      </w:r>
+      <w:r>
+        <w:t>208</w:t>
+      </w:r>
+      <w:r>
+        <w:t xml:space="preserve"> (</w:t>
+      </w:r>
+      <w:r>
+        <w:t>35%</w:t>
+      </w:r>
+      <w:r>
+        <w:t xml:space="preserve">) en C. Además, según la clasificación en áreas del conocimiento de la OCDE, </w:t>
+      </w:r>
+      <w:r>
+        <w:t>169</w:t>
+      </w:r>
+      <w:r>
+        <w:t xml:space="preserve"> grupos</w:t>
+      </w:r>
+      <w:r>
+        <w:t xml:space="preserve"> (</w:t>
+      </w:r>
+      <w:r>
+        <w:t>28%</w:t>
+      </w:r>
+      <w:r>
+        <w:t xml:space="preserve">) eran del área de Ciencias Naturales, </w:t>
+      </w:r>
+      <w:r>
+        <w:t>122</w:t>
+      </w:r>
+      <w:r>
+        <w:t xml:space="preserve"> (</w:t>
+      </w:r>
+      <w:r>
+        <w:t>21%</w:t>
+      </w:r>
+      <w:r>
+        <w:t xml:space="preserve">) de Ingeniería y Tecnología, </w:t>
+      </w:r>
+      <w:r>
+        <w:t>108</w:t>
+      </w:r>
+      <w:r>
+        <w:t xml:space="preserve"> (1</w:t>
+      </w:r>
+      <w:r>
+        <w:t>9%</w:t>
+      </w:r>
+      <w:r>
+        <w:t xml:space="preserve">) </w:t>
+      </w:r>
+      <w:r>
+        <w:t>de</w:t>
+      </w:r>
+      <w:r>
+        <w:t xml:space="preserve"> Ciencias Sociales, </w:t>
+      </w:r>
+      <w:r>
+        <w:t>101</w:t>
+      </w:r>
+      <w:r>
+        <w:t xml:space="preserve"> (1</w:t>
+      </w:r>
+      <w:r>
+        <w:t>7%</w:t>
+      </w:r>
+      <w:r>
+        <w:t xml:space="preserve">) </w:t>
+      </w:r>
+      <w:r>
+        <w:t>de</w:t>
+      </w:r>
+      <w:r>
+        <w:t xml:space="preserve"> Ciencias Médicas y de la Salud, </w:t>
+      </w:r>
+      <w:r>
+        <w:t>56</w:t>
+      </w:r>
+      <w:r>
+        <w:t xml:space="preserve"> (</w:t>
+      </w:r>
+      <w:r>
+        <w:t>9%</w:t>
+      </w:r>
+      <w:r>
+        <w:t xml:space="preserve">) </w:t>
+      </w:r>
+      <w:r>
+        <w:t>de</w:t>
+      </w:r>
+      <w:r>
+        <w:t xml:space="preserve"> Ciencias Agrícolas y </w:t>
+      </w:r>
+      <w:r>
+        <w:t>38</w:t>
+      </w:r>
+      <w:r>
+        <w:t xml:space="preserve"> (</w:t>
+      </w:r>
+      <w:r>
+        <w:t>6%</w:t>
+      </w:r>
+      <w:r>
+        <w:t xml:space="preserve">) </w:t>
+      </w:r>
+      <w:r>
+        <w:t>de</w:t>
+      </w:r>
+      <w:r>
+        <w:t xml:space="preserve"> Humanidades.</w:t>
+      </w:r>
+    </w:p>
+    <w:p>
+      <w:pPr>
+        <w:spacing w:after="0" w:line="240" w:lineRule="auto"/>
+      </w:pPr>
+    </w:p>
+    <w:p>
+      <w:pPr>
+        <w:spacing w:after="0" w:line="240" w:lineRule="auto"/>
+      </w:pPr>
+      <w:r>
+        <w:t>En cuanto a</w:t>
+      </w:r>
+      <w:r>
+        <w:t xml:space="preserve"> la distribución</w:t>
+      </w:r>
+      <w:r>
+        <w:t xml:space="preserve"> por sede, el Gráfico 2</w:t>
+      </w:r>
+      <w:r>
+        <w:t>0</w:t>
+      </w:r>
+      <w:r>
+        <w:t xml:space="preserve"> muestra </w:t>
+      </w:r>
+      <w:r>
+        <w:t>que</w:t>
+      </w:r>
+      <w:r>
+        <w:t xml:space="preserve">, </w:t>
+      </w:r>
+      <w:r>
+        <w:t>en</w:t>
+      </w:r>
+      <w:r>
+        <w:t xml:space="preserve"> 2023,</w:t>
+      </w:r>
+      <w:r>
+        <w:t xml:space="preserve"> </w:t>
+      </w:r>
+      <w:r>
+        <w:t>d</w:t>
+      </w:r>
+      <w:r>
+        <w:t>e 594 grupos</w:t>
+      </w:r>
+      <w:r>
+        <w:t xml:space="preserve"> </w:t>
+      </w:r>
+      <w:r>
+        <w:t>clasificados en ScienTi</w:t>
+      </w:r>
+      <w:r>
+        <w:t>,</w:t>
+      </w:r>
+      <w:r>
+        <w:t xml:space="preserve"> </w:t>
+      </w:r>
+      <w:r>
+        <w:t>la Sede Bogotá contaba con 386 (65%), la Sede Medellín tenía 117 (20%), la Sede Manizales 46 (8%) y la Sede Palmira 32 (5%), mientras que las Sedes de Amazonía (6), Caribe (4), La Paz (2)</w:t>
+      </w:r>
+      <w:r>
+        <w:t xml:space="preserve"> y Orinoquía (1) apenas </w:t>
+      </w:r>
+      <w:r>
+        <w:t>alcanza</w:t>
+      </w:r>
+      <w:r>
+        <w:t>ro</w:t>
+      </w:r>
+      <w:r>
         <w:t>n</w:t>
       </w:r>
       <w:r>
-        <w:rPr>
-          <w:color w:val="FF0000"/>
-        </w:rPr>
-        <w:t xml:space="preserve"> la</w:t>
-      </w:r>
-      <w:r>
-        <w:rPr>
-          <w:color w:val="FF0000"/>
-        </w:rPr>
-        <w:t>s cifras</w:t>
-      </w:r>
-      <w:r>
-        <w:rPr>
-          <w:color w:val="FF0000"/>
-        </w:rPr>
-        <w:t xml:space="preserve"> </w:t>
-      </w:r>
-      <w:r>
-        <w:rPr>
-          <w:color w:val="FF0000"/>
-        </w:rPr>
-        <w:t>disponibles en la página</w:t>
-      </w:r>
-      <w:r>
-        <w:rPr>
-          <w:color w:val="FF0000"/>
-        </w:rPr>
-        <w:t xml:space="preserve"> web</w:t>
-      </w:r>
-      <w:r>
-        <w:rPr>
-          <w:color w:val="FF0000"/>
-        </w:rPr>
-        <w:t xml:space="preserve"> de la Vicerrectoría de Investigación]</w:t>
-      </w:r>
-    </w:p>
-    <w:p>
-      <w:pPr>
-        <w:spacing w:after="0" w:line="240" w:lineRule="auto"/>
-      </w:pPr>
-    </w:p>
-    <w:p>
-      <w:pPr>
-        <w:spacing w:after="0" w:line="240" w:lineRule="auto"/>
-      </w:pPr>
-      <w:r>
-        <w:t>A corte de 2023, la Universidad Nacional t</w:t>
-      </w:r>
-      <w:r>
-        <w:t>enía</w:t>
-      </w:r>
-      <w:r>
-        <w:t xml:space="preserve"> 1,013 grupos de investigación</w:t>
-      </w:r>
-      <w:r>
-        <w:t xml:space="preserve">, de los cuales el 59% (594) </w:t>
-      </w:r>
-      <w:r>
-        <w:t>fueron</w:t>
-      </w:r>
-      <w:r>
-        <w:t xml:space="preserve"> clasificados en el Sistema Nacional de Ciencia y Tecnología (ScienTi), el 5% (49) fueron reconocidos por el Ministerio de Ciencia</w:t>
-      </w:r>
-      <w:r>
-        <w:t>, Tecnología e Innovación (Minciencias)</w:t>
-      </w:r>
-      <w:r>
-        <w:t>, y el 36% (370) est</w:t>
-      </w:r>
-      <w:r>
-        <w:t>aba</w:t>
-      </w:r>
-      <w:r>
-        <w:t>n registrados en el Sistema</w:t>
-      </w:r>
-      <w:r>
-        <w:t xml:space="preserve"> de Información Hermes</w:t>
+        <w:t xml:space="preserve"> el 2% del total</w:t>
       </w:r>
       <w:r>
         <w:t>.</w:t>
       </w:r>
-    </w:p>
-    <w:p>
-      <w:pPr>
-        <w:spacing w:after="0" w:line="240" w:lineRule="auto"/>
-      </w:pPr>
-    </w:p>
-    <w:p>
-      <w:pPr>
-        <w:spacing w:after="0" w:line="240" w:lineRule="auto"/>
-      </w:pPr>
-      <w:r>
-        <w:t>De</w:t>
-      </w:r>
-      <w:r>
-        <w:t xml:space="preserve"> los</w:t>
-      </w:r>
-      <w:r>
-        <w:t xml:space="preserve"> 594 grupos de la UNAL clasificados en ScienTi</w:t>
-      </w:r>
-      <w:r>
-        <w:t xml:space="preserve"> para 2023</w:t>
-      </w:r>
-      <w:r>
-        <w:t>,</w:t>
-      </w:r>
-      <w:r>
-        <w:t xml:space="preserve"> </w:t>
-      </w:r>
-      <w:r>
-        <w:t>125</w:t>
-      </w:r>
-      <w:r>
-        <w:t xml:space="preserve"> (</w:t>
-      </w:r>
-      <w:r>
-        <w:t>21%</w:t>
-      </w:r>
-      <w:r>
-        <w:t xml:space="preserve">) estaban en la categoría A1, </w:t>
-      </w:r>
-      <w:r>
-        <w:t>127</w:t>
-      </w:r>
-      <w:r>
-        <w:t xml:space="preserve"> (</w:t>
-      </w:r>
-      <w:r>
-        <w:t>21%</w:t>
-      </w:r>
-      <w:r>
-        <w:t xml:space="preserve">) en la </w:t>
-      </w:r>
-      <w:r>
-        <w:t xml:space="preserve">categoría </w:t>
-      </w:r>
-      <w:r>
-        <w:t xml:space="preserve">A, </w:t>
-      </w:r>
-      <w:r>
-        <w:t>134</w:t>
-      </w:r>
-      <w:r>
-        <w:t xml:space="preserve"> (</w:t>
-      </w:r>
-      <w:r>
-        <w:t>23%</w:t>
-      </w:r>
-      <w:r>
-        <w:t xml:space="preserve">) en B y </w:t>
-      </w:r>
-      <w:r>
-        <w:t>208</w:t>
-      </w:r>
-      <w:r>
-        <w:t xml:space="preserve"> (</w:t>
-      </w:r>
-      <w:r>
-        <w:t>35%</w:t>
-      </w:r>
-      <w:r>
-        <w:t xml:space="preserve">) en C. Además, según la clasificación en áreas del conocimiento de la OCDE, </w:t>
-      </w:r>
-      <w:r>
-        <w:t>169</w:t>
-      </w:r>
-      <w:r>
-        <w:t xml:space="preserve"> grupos</w:t>
-      </w:r>
-      <w:r>
-        <w:t xml:space="preserve"> (</w:t>
-      </w:r>
-      <w:r>
-        <w:t>28%</w:t>
-      </w:r>
-      <w:r>
-        <w:t xml:space="preserve">) eran del área de Ciencias Naturales, </w:t>
-      </w:r>
-      <w:r>
-        <w:t>122</w:t>
-      </w:r>
-      <w:r>
-        <w:t xml:space="preserve"> (</w:t>
-      </w:r>
-      <w:r>
-        <w:t>21%</w:t>
-      </w:r>
-      <w:r>
-        <w:t xml:space="preserve">) de Ingeniería y Tecnología, </w:t>
-      </w:r>
-      <w:r>
-        <w:t>108</w:t>
-      </w:r>
-      <w:r>
-        <w:t xml:space="preserve"> (1</w:t>
-      </w:r>
-      <w:r>
-        <w:t>9%</w:t>
-      </w:r>
-      <w:r>
-        <w:t xml:space="preserve">) </w:t>
-      </w:r>
-      <w:r>
-        <w:t>de</w:t>
-      </w:r>
-      <w:r>
-        <w:t xml:space="preserve"> Ciencias Sociales, </w:t>
-      </w:r>
-      <w:r>
-        <w:t>101</w:t>
-      </w:r>
-      <w:r>
-        <w:t xml:space="preserve"> (1</w:t>
-      </w:r>
-      <w:r>
-        <w:t>7%</w:t>
-      </w:r>
-      <w:r>
-        <w:t xml:space="preserve">) </w:t>
-      </w:r>
-      <w:r>
-        <w:t>de</w:t>
-      </w:r>
-      <w:r>
-        <w:t xml:space="preserve"> Ciencias Médicas y de la Salud, </w:t>
-      </w:r>
-      <w:r>
-        <w:t>56</w:t>
-      </w:r>
-      <w:r>
-        <w:t xml:space="preserve"> (</w:t>
-      </w:r>
-      <w:r>
-        <w:t>9%</w:t>
-      </w:r>
-      <w:r>
-        <w:t xml:space="preserve">) </w:t>
-      </w:r>
-      <w:r>
-        <w:t>de</w:t>
-      </w:r>
-      <w:r>
-        <w:t xml:space="preserve"> Ciencias Agrícolas y </w:t>
-      </w:r>
-      <w:r>
-        <w:t>38</w:t>
-      </w:r>
-      <w:r>
-        <w:t xml:space="preserve"> (</w:t>
-      </w:r>
-      <w:r>
-        <w:t>6%</w:t>
-      </w:r>
-      <w:r>
-        <w:t xml:space="preserve">) </w:t>
-      </w:r>
-      <w:r>
-        <w:t>de</w:t>
-      </w:r>
-      <w:r>
-        <w:t xml:space="preserve"> Humanidades.</w:t>
-      </w:r>
-    </w:p>
-    <w:p>
-      <w:pPr>
-        <w:spacing w:after="0" w:line="240" w:lineRule="auto"/>
-      </w:pPr>
-    </w:p>
-    <w:p>
-      <w:pPr>
-        <w:spacing w:after="0" w:line="240" w:lineRule="auto"/>
-      </w:pPr>
-      <w:r>
-        <w:t>En cuanto a</w:t>
-      </w:r>
-      <w:r>
-        <w:t xml:space="preserve"> la distribución</w:t>
-      </w:r>
-      <w:r>
-        <w:t xml:space="preserve"> por sede, el Gráfico 2</w:t>
-      </w:r>
-      <w:r>
-        <w:t>0</w:t>
-      </w:r>
-      <w:r>
-        <w:t xml:space="preserve"> muestra </w:t>
-      </w:r>
-      <w:r>
-        <w:t>que</w:t>
-      </w:r>
-      <w:r>
-        <w:t xml:space="preserve">, </w:t>
-      </w:r>
-      <w:r>
-        <w:t>en</w:t>
-      </w:r>
-      <w:r>
-        <w:t xml:space="preserve"> 2023,</w:t>
-      </w:r>
-      <w:r>
-        <w:t xml:space="preserve"> </w:t>
-      </w:r>
-      <w:r>
-        <w:t>d</w:t>
-      </w:r>
-      <w:r>
-        <w:t>e 594 grupos</w:t>
-      </w:r>
-      <w:r>
-        <w:t xml:space="preserve"> </w:t>
-      </w:r>
-      <w:r>
-        <w:t>clasificados en ScienTi</w:t>
-      </w:r>
-      <w:r>
-        <w:t>,</w:t>
-      </w:r>
-      <w:r>
-        <w:t xml:space="preserve"> </w:t>
-      </w:r>
-      <w:r>
-        <w:t>la Sede Bogotá contaba con 386 (65%), la Sede Medellín tenía 117 (20%), la Sede Manizales 46 (8%) y la Sede Palmira 32 (5%), mientras que las Sedes de Amazonía (6), Caribe (4), La Paz (2)</w:t>
-      </w:r>
-      <w:r>
-        <w:t xml:space="preserve"> y Orinoquía (1) apenas </w:t>
-      </w:r>
-      <w:r>
-        <w:t>alcanza</w:t>
-      </w:r>
-      <w:r>
-        <w:t>ro</w:t>
-      </w:r>
-      <w:r>
-        <w:t>n</w:t>
-      </w:r>
-      <w:r>
-        <w:t xml:space="preserve"> el 2% del total</w:t>
-      </w:r>
-      <w:r>
-        <w:t>.</w:t>
-      </w:r>
       <w:r>
         <w:t xml:space="preserve"> Por su parte, la Sede Tumaco no </w:t>
       </w:r>
@@ -4368,15 +4415,12 @@
         <w:ind w:left="-284"/>
       </w:pPr>
       <w:r>
-        <w:rPr>
-          <w:noProof/>
-        </w:rPr>
         <w:lastRenderedPageBreak/>
         <w:drawing>
-          <wp:inline distT="0" distB="0" distL="0" distR="0" wp14:anchorId="72A2BEA7" wp14:editId="1F977850">
-            <wp:extent cx="5915025" cy="3068320"/>
-            <wp:effectExtent l="19050" t="19050" r="28575" b="17780"/>
-            <wp:docPr id="1225068729" name="Imagen 1" descr="Gráfico&#10;&#10;Descripción generada automáticamente"/>
+          <wp:inline distT="0" distB="0" distL="0" distR="0" wp14:anchorId="0628C5B3" wp14:editId="5550B102">
+            <wp:extent cx="5800725" cy="3264839"/>
+            <wp:effectExtent l="19050" t="19050" r="9525" b="12065"/>
+            <wp:docPr id="1714893002" name="Imagen 1" descr="Gráfico, Gráfico en cascada&#10;&#10;Descripción generada automáticamente"/>
             <wp:cNvGraphicFramePr>
               <a:graphicFrameLocks xmlns:a="http://schemas.openxmlformats.org/drawingml/2006/main" noChangeAspect="1"/>
             </wp:cNvGraphicFramePr>
@@ -4384,7 +4428,7 @@
               <a:graphicData uri="http://schemas.openxmlformats.org/drawingml/2006/picture">
                 <pic:pic xmlns:pic="http://schemas.openxmlformats.org/drawingml/2006/picture">
                   <pic:nvPicPr>
-                    <pic:cNvPr id="1225068729" name="Imagen 1" descr="Gráfico&#10;&#10;Descripción generada automáticamente"/>
+                    <pic:cNvPr id="1714893002" name="Imagen 1" descr="Gráfico, Gráfico en cascada&#10;&#10;Descripción generada automáticamente"/>
                     <pic:cNvPicPr/>
                   </pic:nvPicPr>
                   <pic:blipFill>
@@ -4396,7 +4440,7 @@
                   <pic:spPr>
                     <a:xfrm>
                       <a:off x="0" y="0"/>
-                      <a:ext cx="5915025" cy="3068320"/>
+                      <a:ext cx="5805231" cy="3267375"/>
                     </a:xfrm>
                     <a:prstGeom prst="rect">
                       <a:avLst/>
@@ -4422,19 +4466,16 @@
         <w:jc w:val="center"/>
       </w:pPr>
       <w:r>
-        <w:t>[In</w:t>
-      </w:r>
-      <w:r>
-        <w:t>clui</w:t>
-      </w:r>
-      <w:r>
-        <w:t>r Gráfico 2</w:t>
-      </w:r>
-      <w:r>
-        <w:t>0</w:t>
-      </w:r>
-      <w:r>
-        <w:t>]</w:t>
+        <w:t xml:space="preserve">Gráfico </w:t>
+      </w:r>
+      <w:r>
+        <w:t>20</w:t>
+      </w:r>
+      <w:r>
+        <w:t xml:space="preserve">. Fuente. </w:t>
+      </w:r>
+      <w:r>
+        <w:t>Vicerrectoría de Investigación</w:t>
       </w:r>
     </w:p>
     <w:p>
@@ -4465,7 +4506,7 @@
         <w:t>, p</w:t>
       </w:r>
       <w:r>
-        <w:t xml:space="preserve">ara 2023, del total de 3,129 docentes de carrera, el 61% (1,900) </w:t>
+        <w:t xml:space="preserve">ara 2023, del total de docentes de carrera, el 61% (1,900) </w:t>
       </w:r>
       <w:r>
         <w:t>estaban clasificados como</w:t>
@@ -4548,6 +4589,7 @@
         <w:rPr>
           <w:noProof/>
         </w:rPr>
+        <w:lastRenderedPageBreak/>
         <w:drawing>
           <wp:inline distT="0" distB="0" distL="0" distR="0" wp14:anchorId="3AC43AF7" wp14:editId="468AEA22">
             <wp:extent cx="5895975" cy="2895600"/>
@@ -4595,232 +4637,46 @@
     <w:p>
       <w:pPr>
         <w:spacing w:after="0" w:line="240" w:lineRule="auto"/>
-      </w:pPr>
-    </w:p>
-    <w:p>
-      <w:pPr>
-        <w:spacing w:after="0" w:line="240" w:lineRule="auto"/>
         <w:jc w:val="center"/>
       </w:pPr>
       <w:r>
-        <w:t>[Incluir Gráfico 2</w:t>
+        <w:t>Gráfico 2</w:t>
       </w:r>
       <w:r>
         <w:t>1</w:t>
       </w:r>
       <w:r>
-        <w:t>]</w:t>
-      </w:r>
-    </w:p>
-    <w:p>
-      <w:pPr>
-        <w:spacing w:after="0" w:line="240" w:lineRule="auto"/>
-      </w:pPr>
-    </w:p>
-    <w:p>
-      <w:pPr>
-        <w:spacing w:after="0" w:line="240" w:lineRule="auto"/>
-        <w:rPr>
-          <w:color w:val="FF0000"/>
-        </w:rPr>
-      </w:pPr>
-      <w:r>
-        <w:rPr>
-          <w:color w:val="FF0000"/>
-        </w:rPr>
-        <w:t>[</w:t>
-      </w:r>
-      <w:r>
-        <w:rPr>
-          <w:color w:val="FF0000"/>
-        </w:rPr>
-        <w:t xml:space="preserve">NOTA: </w:t>
-      </w:r>
-      <w:r>
-        <w:rPr>
-          <w:color w:val="FF0000"/>
-        </w:rPr>
-        <w:t>En l</w:t>
-      </w:r>
-      <w:r>
-        <w:rPr>
-          <w:color w:val="FF0000"/>
-        </w:rPr>
-        <w:t>a</w:t>
-      </w:r>
-      <w:r>
-        <w:rPr>
-          <w:color w:val="FF0000"/>
-        </w:rPr>
-        <w:t xml:space="preserve"> </w:t>
-      </w:r>
-      <w:r>
-        <w:rPr>
-          <w:color w:val="FF0000"/>
-        </w:rPr>
-        <w:t>página de la Vicerrectoría de Investigación</w:t>
-      </w:r>
-      <w:r>
-        <w:rPr>
-          <w:color w:val="FF0000"/>
-        </w:rPr>
+        <w:t>. Fuente. Vicerrectoría de Investigación</w:t>
+      </w:r>
+    </w:p>
+    <w:p>
+      <w:pPr>
+        <w:spacing w:after="0" w:line="240" w:lineRule="auto"/>
+      </w:pPr>
+    </w:p>
+    <w:p>
+      <w:pPr>
+        <w:spacing w:after="0" w:line="240" w:lineRule="auto"/>
+      </w:pPr>
+      <w:r>
+        <w:t>L</w:t>
+      </w:r>
+      <w:r>
+        <w:t xml:space="preserve">a UNAL contaba con </w:t>
+      </w:r>
+      <w:r>
+        <w:t>666</w:t>
+      </w:r>
+      <w:r>
+        <w:t xml:space="preserve"> laboratorios</w:t>
+      </w:r>
+      <w:r>
+        <w:t xml:space="preserve"> en 2023</w:t>
+      </w:r>
+      <w:r>
         <w:t>,</w:t>
       </w:r>
       <w:r>
-        <w:rPr>
-          <w:color w:val="FF0000"/>
-        </w:rPr>
-        <w:t xml:space="preserve"> </w:t>
-      </w:r>
-      <w:r>
-        <w:rPr>
-          <w:color w:val="FF0000"/>
-        </w:rPr>
-        <w:t>faltan</w:t>
-      </w:r>
-      <w:r>
-        <w:rPr>
-          <w:color w:val="FF0000"/>
-        </w:rPr>
-        <w:t xml:space="preserve"> </w:t>
-      </w:r>
-      <w:r>
-        <w:rPr>
-          <w:color w:val="FF0000"/>
-        </w:rPr>
-        <w:t>los gráficos</w:t>
-      </w:r>
-      <w:r>
-        <w:rPr>
-          <w:color w:val="FF0000"/>
-        </w:rPr>
-        <w:t>,</w:t>
-      </w:r>
-      <w:r>
-        <w:rPr>
-          <w:color w:val="FF0000"/>
-        </w:rPr>
-        <w:t xml:space="preserve"> </w:t>
-      </w:r>
-      <w:r>
-        <w:rPr>
-          <w:color w:val="FF0000"/>
-        </w:rPr>
-        <w:t>o</w:t>
-      </w:r>
-      <w:r>
-        <w:rPr>
-          <w:color w:val="FF0000"/>
-        </w:rPr>
-        <w:t xml:space="preserve"> </w:t>
-      </w:r>
-      <w:r>
-        <w:rPr>
-          <w:color w:val="FF0000"/>
-        </w:rPr>
-        <w:t xml:space="preserve">las </w:t>
-      </w:r>
-      <w:r>
-        <w:rPr>
-          <w:color w:val="FF0000"/>
-        </w:rPr>
-        <w:t>cifras</w:t>
-      </w:r>
-      <w:r>
-        <w:rPr>
-          <w:color w:val="FF0000"/>
-        </w:rPr>
-        <w:t>, para los años recientes</w:t>
-      </w:r>
-      <w:r>
-        <w:rPr>
-          <w:color w:val="FF0000"/>
-        </w:rPr>
-        <w:t>,</w:t>
-      </w:r>
-      <w:r>
-        <w:rPr>
-          <w:color w:val="FF0000"/>
-        </w:rPr>
-        <w:t xml:space="preserve"> </w:t>
-      </w:r>
-      <w:r>
-        <w:rPr>
-          <w:color w:val="FF0000"/>
-        </w:rPr>
-        <w:t>de</w:t>
-      </w:r>
-      <w:r>
-        <w:rPr>
-          <w:color w:val="FF0000"/>
-        </w:rPr>
-        <w:t xml:space="preserve">l número de documentos de investigación publicados </w:t>
-      </w:r>
-      <w:r>
-        <w:rPr>
-          <w:color w:val="FF0000"/>
-        </w:rPr>
-        <w:t>y</w:t>
-      </w:r>
-      <w:r>
-        <w:rPr>
-          <w:color w:val="FF0000"/>
-        </w:rPr>
-        <w:t xml:space="preserve"> </w:t>
-      </w:r>
-      <w:r>
-        <w:rPr>
-          <w:color w:val="FF0000"/>
-        </w:rPr>
-        <w:t>de</w:t>
-      </w:r>
-      <w:r>
-        <w:rPr>
-          <w:color w:val="FF0000"/>
-        </w:rPr>
-        <w:t xml:space="preserve"> la cantidad de productos de propiedad intelectual generados por la UNAL</w:t>
-      </w:r>
-      <w:r>
-        <w:rPr>
-          <w:color w:val="FF0000"/>
-        </w:rPr>
-        <w:t>.</w:t>
-      </w:r>
-      <w:r>
-        <w:rPr>
-          <w:color w:val="FF0000"/>
-        </w:rPr>
-        <w:t>]</w:t>
-      </w:r>
-    </w:p>
-    <w:p>
-      <w:pPr>
-        <w:spacing w:after="0" w:line="240" w:lineRule="auto"/>
-      </w:pPr>
-    </w:p>
-    <w:p>
-      <w:pPr>
-        <w:spacing w:after="0" w:line="240" w:lineRule="auto"/>
-      </w:pPr>
-      <w:r>
-        <w:t>L</w:t>
-      </w:r>
-      <w:r>
-        <w:t xml:space="preserve">a UNAL contaba con </w:t>
-      </w:r>
-      <w:r>
-        <w:t>666</w:t>
-      </w:r>
-      <w:r>
-        <w:t xml:space="preserve"> laboratorios</w:t>
-      </w:r>
-      <w:r>
-        <w:t xml:space="preserve"> en 2023</w:t>
-      </w:r>
-      <w:r>
-        <w:t>,</w:t>
-      </w:r>
-      <w:r>
         <w:t xml:space="preserve"> de los cuales</w:t>
       </w:r>
       <w:r>
@@ -4851,7 +4707,10 @@
         <w:t xml:space="preserve"> del total.</w:t>
       </w:r>
       <w:r>
-        <w:t xml:space="preserve"> Por su parte, la Sede Bogotá cuenta con 425</w:t>
+        <w:t xml:space="preserve"> Por su parte, la Sede Bogotá cuenta con 42</w:t>
+      </w:r>
+      <w:r>
+        <w:t>3</w:t>
       </w:r>
       <w:r>
         <w:t xml:space="preserve"> laboratorios</w:t>
@@ -4938,6 +4797,7 @@
         <w:rPr>
           <w:noProof/>
         </w:rPr>
+        <w:lastRenderedPageBreak/>
         <w:drawing>
           <wp:inline distT="0" distB="0" distL="0" distR="0" wp14:anchorId="20D52040" wp14:editId="21E5D2A6">
             <wp:extent cx="5895975" cy="3051175"/>
@@ -4985,15 +4845,16 @@
     <w:p>
       <w:pPr>
         <w:spacing w:after="0" w:line="240" w:lineRule="auto"/>
-      </w:pPr>
-    </w:p>
-    <w:p>
-      <w:pPr>
-        <w:spacing w:after="0" w:line="240" w:lineRule="auto"/>
         <w:jc w:val="center"/>
       </w:pPr>
       <w:r>
-        <w:t>[Incluir Gráfico 22]</w:t>
+        <w:t>Gráfico 2</w:t>
+      </w:r>
+      <w:r>
+        <w:t>2</w:t>
+      </w:r>
+      <w:r>
+        <w:t>. Fuente. Vicerrectoría de Investigación</w:t>
       </w:r>
     </w:p>
     <w:p>
@@ -5207,37 +5068,6 @@
       </w:r>
       <w:r>
         <w:t xml:space="preserve"> relativamente estables: de 37 en 2014 se pasó a 51 en 2023.</w:t>
-      </w:r>
-    </w:p>
-    <w:p>
-      <w:pPr>
-        <w:spacing w:after="0" w:line="240" w:lineRule="auto"/>
-      </w:pPr>
-    </w:p>
-    <w:p>
-      <w:pPr>
-        <w:spacing w:after="0" w:line="240" w:lineRule="auto"/>
-        <w:rPr>
-          <w:color w:val="FF0000"/>
-        </w:rPr>
-      </w:pPr>
-      <w:r>
-        <w:rPr>
-          <w:color w:val="FF0000"/>
-        </w:rPr>
-        <w:t>[NOTA: Falta la evolución de do</w:t>
-      </w:r>
-      <w:r>
-        <w:rPr>
-          <w:color w:val="FF0000"/>
-        </w:rPr>
-        <w:t>centes y estudiantes que participaron en acciones de extensión. No había información al respecto en la página de la Vicerrectoría de Investigación</w:t>
-      </w:r>
-      <w:r>
-        <w:rPr>
-          <w:color w:val="FF0000"/>
-        </w:rPr>
-        <w:t>]</w:t>
       </w:r>
     </w:p>
     <w:p>
@@ -5266,81 +5096,6 @@
     <w:p>
       <w:pPr>
         <w:spacing w:after="0" w:line="240" w:lineRule="auto"/>
-        <w:rPr>
-          <w:color w:val="FF0000"/>
-        </w:rPr>
-      </w:pPr>
-      <w:r>
-        <w:rPr>
-          <w:color w:val="FF0000"/>
-        </w:rPr>
-        <w:t>[NOTA: En el Documento Comportamiento no está</w:t>
-      </w:r>
-      <w:r>
-        <w:rPr>
-          <w:color w:val="FF0000"/>
-        </w:rPr>
-        <w:t xml:space="preserve"> el</w:t>
-      </w:r>
-      <w:r>
-        <w:rPr>
-          <w:color w:val="FF0000"/>
-        </w:rPr>
-        <w:t xml:space="preserve"> gráfico sobre el puesto de la UNAL en la tasa de empleo de egresados</w:t>
-      </w:r>
-      <w:r>
-        <w:rPr>
-          <w:color w:val="FF0000"/>
-        </w:rPr>
-        <w:t xml:space="preserve"> (QS Graduate Employability</w:t>
-      </w:r>
-      <w:r>
-        <w:rPr>
-          <w:color w:val="FF0000"/>
-        </w:rPr>
-        <w:t xml:space="preserve"> Rankings</w:t>
-      </w:r>
-      <w:r>
-        <w:rPr>
-          <w:color w:val="FF0000"/>
-        </w:rPr>
-        <w:t>)</w:t>
-      </w:r>
-      <w:r>
-        <w:rPr>
-          <w:color w:val="FF0000"/>
-        </w:rPr>
-        <w:t xml:space="preserve">. Aunque sí está el gráfico del ranking </w:t>
-      </w:r>
-      <w:bookmarkStart w:id="0" w:name="_Hlk181477919"/>
-      <w:r>
-        <w:rPr>
-          <w:color w:val="FF0000"/>
-        </w:rPr>
-        <w:t>QS World University Ranking</w:t>
-      </w:r>
-      <w:bookmarkEnd w:id="0"/>
-      <w:r>
-        <w:rPr>
-          <w:color w:val="FF0000"/>
-        </w:rPr>
-        <w:t>s (Gráfico 111), no aparece discriminado según la reputación académica y de los empleadores.</w:t>
-      </w:r>
-      <w:r>
-        <w:rPr>
-          <w:color w:val="FF0000"/>
-        </w:rPr>
-        <w:t>]</w:t>
-      </w:r>
-    </w:p>
-    <w:p>
-      <w:pPr>
-        <w:spacing w:after="0" w:line="240" w:lineRule="auto"/>
-      </w:pPr>
-    </w:p>
-    <w:p>
-      <w:pPr>
-        <w:spacing w:after="0" w:line="240" w:lineRule="auto"/>
       </w:pPr>
       <w:r>
         <w:t>Otro</w:t>
@@ -5449,6 +5204,7 @@
         <w:spacing w:after="0" w:line="240" w:lineRule="auto"/>
       </w:pPr>
       <w:r>
+        <w:lastRenderedPageBreak/>
         <w:t xml:space="preserve">El Gráfico 23 muestra la evolución </w:t>
       </w:r>
       <w:r>
@@ -5487,7 +5243,6 @@
         <w:rPr>
           <w:noProof/>
         </w:rPr>
-        <w:lastRenderedPageBreak/>
         <w:drawing>
           <wp:inline distT="0" distB="0" distL="0" distR="0" wp14:anchorId="77AA7B1C" wp14:editId="04C2C073">
             <wp:extent cx="5924550" cy="2914650"/>
@@ -5538,7 +5293,13 @@
         <w:jc w:val="center"/>
       </w:pPr>
       <w:r>
-        <w:t>[Incluir Gráfico 23]</w:t>
+        <w:t xml:space="preserve">Gráfico </w:t>
+      </w:r>
+      <w:r>
+        <w:t>23</w:t>
+      </w:r>
+      <w:r>
+        <w:t>. Fuente. Dirección Nacional de Planeación y Estadística</w:t>
       </w:r>
     </w:p>
     <w:p>
@@ -5619,6 +5380,7 @@
         <w:rPr>
           <w:noProof/>
         </w:rPr>
+        <w:lastRenderedPageBreak/>
         <w:drawing>
           <wp:inline distT="0" distB="0" distL="0" distR="0" wp14:anchorId="46CBA5A6" wp14:editId="2CD98E1D">
             <wp:extent cx="5886450" cy="3027045"/>
@@ -5666,15 +5428,16 @@
     <w:p>
       <w:pPr>
         <w:spacing w:after="0" w:line="240" w:lineRule="auto"/>
-      </w:pPr>
-    </w:p>
-    <w:p>
-      <w:pPr>
-        <w:spacing w:after="0" w:line="240" w:lineRule="auto"/>
         <w:jc w:val="center"/>
       </w:pPr>
       <w:r>
-        <w:t>[Incluir Gráfico 24]</w:t>
+        <w:t xml:space="preserve">Gráfico </w:t>
+      </w:r>
+      <w:r>
+        <w:t>24</w:t>
+      </w:r>
+      <w:r>
+        <w:t>. Fuente. Dirección Nacional de Planeación y Estadística</w:t>
       </w:r>
     </w:p>
     <w:p>
@@ -5699,11 +5462,7 @@
         <w:t>E</w:t>
       </w:r>
       <w:r>
-        <w:t xml:space="preserve">ste ranking incluye información de las revistas indexadas </w:t>
-      </w:r>
-      <w:r>
-        <w:lastRenderedPageBreak/>
-        <w:t>de una institución, así como del número de posgrado</w:t>
+        <w:t>ste ranking incluye información de las revistas indexadas de una institución, así como del número de posgrado</w:t>
       </w:r>
       <w:r>
         <w:t>s</w:t>
@@ -5746,6 +5505,9 @@
       </w:r>
       <w:r>
         <w:t xml:space="preserve"> entre las posiciones 30 y 45</w:t>
+      </w:r>
+      <w:r>
+        <w:t xml:space="preserve"> a nivel nacional</w:t>
       </w:r>
       <w:r>
         <w:t xml:space="preserve"> (Gráfico 25).</w:t>
@@ -5766,9 +5528,9 @@
           <w:noProof/>
         </w:rPr>
         <w:drawing>
-          <wp:inline distT="0" distB="0" distL="0" distR="0" wp14:anchorId="750F77A7" wp14:editId="40004F80">
-            <wp:extent cx="5905500" cy="3049270"/>
-            <wp:effectExtent l="19050" t="19050" r="19050" b="17780"/>
+          <wp:inline distT="0" distB="0" distL="0" distR="0" wp14:anchorId="750F77A7" wp14:editId="26BD53FF">
+            <wp:extent cx="5904311" cy="2954738"/>
+            <wp:effectExtent l="19050" t="19050" r="20320" b="17145"/>
             <wp:docPr id="383511778" name="Imagen 1" descr="Gráfico, Gráfico de líneas&#10;&#10;Descripción generada automáticamente"/>
             <wp:cNvGraphicFramePr>
               <a:graphicFrameLocks xmlns:a="http://schemas.openxmlformats.org/drawingml/2006/main" noChangeAspect="1"/>
@@ -5789,7 +5551,7 @@
                   <pic:spPr>
                     <a:xfrm>
                       <a:off x="0" y="0"/>
-                      <a:ext cx="5905500" cy="3049270"/>
+                      <a:ext cx="5909423" cy="2957296"/>
                     </a:xfrm>
                     <a:prstGeom prst="rect">
                       <a:avLst/>
@@ -5812,20 +5574,28 @@
     <w:p>
       <w:pPr>
         <w:spacing w:after="0" w:line="240" w:lineRule="auto"/>
-      </w:pPr>
-    </w:p>
-    <w:p>
-      <w:pPr>
-        <w:spacing w:after="0" w:line="240" w:lineRule="auto"/>
         <w:jc w:val="center"/>
       </w:pPr>
       <w:r>
-        <w:t>[Incluir Gráfico 25]</w:t>
-      </w:r>
-    </w:p>
-    <w:p>
-      <w:pPr>
-        <w:spacing w:after="0" w:line="240" w:lineRule="auto"/>
+        <w:t xml:space="preserve">Gráfico </w:t>
+      </w:r>
+      <w:r>
+        <w:t>25</w:t>
+      </w:r>
+      <w:r>
+        <w:t>. Fuente. Dirección Nacional de Planeación y Estadística</w:t>
+      </w:r>
+    </w:p>
+    <w:p>
+      <w:pPr>
+        <w:spacing w:after="0" w:line="240" w:lineRule="auto"/>
+        <w:jc w:val="center"/>
+      </w:pPr>
+    </w:p>
+    <w:p>
+      <w:pPr>
+        <w:spacing w:after="0" w:line="240" w:lineRule="auto"/>
+        <w:jc w:val="center"/>
       </w:pPr>
     </w:p>
     <w:p>
@@ -5939,16 +5709,46 @@
         <w:t xml:space="preserve">, los porcentajes de estas dos </w:t>
       </w:r>
       <w:r>
-        <w:t xml:space="preserve">categorías son pequeños. Para 2024-1, </w:t>
-      </w:r>
-      <w:r>
-        <w:t>se registraron 68 (0.1%) aspirantes</w:t>
+        <w:t>categorías son pequeños. Para 2024-</w:t>
+      </w:r>
+      <w:r>
+        <w:t>2</w:t>
+      </w:r>
+      <w:r>
+        <w:t xml:space="preserve">, </w:t>
+      </w:r>
+      <w:r>
+        <w:t>se registraron 6</w:t>
+      </w:r>
+      <w:r>
+        <w:t>5</w:t>
+      </w:r>
+      <w:r>
+        <w:t xml:space="preserve"> (0.</w:t>
+      </w:r>
+      <w:r>
+        <w:t>2</w:t>
+      </w:r>
+      <w:r>
+        <w:t>%) aspirantes</w:t>
       </w:r>
       <w:r>
         <w:t xml:space="preserve"> como</w:t>
       </w:r>
       <w:r>
-        <w:t xml:space="preserve"> de género no binario y 26 (0%) </w:t>
+        <w:t xml:space="preserve"> de género no binario y </w:t>
+      </w:r>
+      <w:r>
+        <w:t>19</w:t>
+      </w:r>
+      <w:r>
+        <w:t xml:space="preserve"> (0</w:t>
+      </w:r>
+      <w:r>
+        <w:t>.1</w:t>
+      </w:r>
+      <w:r>
+        <w:t xml:space="preserve">%) </w:t>
       </w:r>
       <w:r>
         <w:t>como</w:t>
@@ -5956,6 +5756,11 @@
       <w:r>
         <w:t xml:space="preserve"> transgénero.</w:t>
       </w:r>
+    </w:p>
+    <w:p>
+      <w:pPr>
+        <w:spacing w:after="0" w:line="240" w:lineRule="auto"/>
+      </w:pPr>
     </w:p>
     <w:p>
       <w:pPr>
@@ -5966,7 +5771,6 @@
         <w:rPr>
           <w:noProof/>
         </w:rPr>
-        <w:lastRenderedPageBreak/>
         <w:drawing>
           <wp:inline distT="0" distB="0" distL="0" distR="0" wp14:anchorId="27D7672C" wp14:editId="2449B596">
             <wp:extent cx="5876925" cy="2847975"/>
@@ -6014,15 +5818,16 @@
     <w:p>
       <w:pPr>
         <w:spacing w:after="0" w:line="240" w:lineRule="auto"/>
-      </w:pPr>
-    </w:p>
-    <w:p>
-      <w:pPr>
-        <w:spacing w:after="0" w:line="240" w:lineRule="auto"/>
         <w:jc w:val="center"/>
       </w:pPr>
       <w:r>
-        <w:t>[Incluir Gráfico 26]</w:t>
+        <w:t xml:space="preserve">Gráfico </w:t>
+      </w:r>
+      <w:r>
+        <w:t>26</w:t>
+      </w:r>
+      <w:r>
+        <w:t>. Fuente. Dirección Nacional de Planeación y Estadística</w:t>
       </w:r>
     </w:p>
     <w:p>
@@ -6095,13 +5900,13 @@
         <w:t>202</w:t>
       </w:r>
       <w:r>
-        <w:t>3</w:t>
+        <w:t>4</w:t>
       </w:r>
       <w:r>
         <w:t>-</w:t>
       </w:r>
       <w:r>
-        <w:t>2</w:t>
+        <w:t>1</w:t>
       </w:r>
       <w:r>
         <w:t>,</w:t>
@@ -6131,19 +5936,16 @@
         <w:t xml:space="preserve"> </w:t>
       </w:r>
       <w:r>
-        <w:t>61</w:t>
+        <w:t>5</w:t>
+      </w:r>
+      <w:r>
+        <w:t>7</w:t>
       </w:r>
       <w:r>
         <w:t xml:space="preserve"> % (</w:t>
       </w:r>
       <w:r>
-        <w:t>4</w:t>
-      </w:r>
-      <w:r>
-        <w:t>,</w:t>
-      </w:r>
-      <w:r>
-        <w:t>455</w:t>
+        <w:t>5,154</w:t>
       </w:r>
       <w:r>
         <w:t xml:space="preserve">) </w:t>
@@ -6158,7 +5960,22 @@
         <w:t xml:space="preserve">, </w:t>
       </w:r>
       <w:r>
-        <w:t>60% (33,159) en matriculados y 57% (2,696)</w:t>
+        <w:t>59</w:t>
+      </w:r>
+      <w:r>
+        <w:t>% (33,</w:t>
+      </w:r>
+      <w:r>
+        <w:t>459</w:t>
+      </w:r>
+      <w:r>
+        <w:t>) en matriculados y 57% (2,6</w:t>
+      </w:r>
+      <w:r>
+        <w:t>13</w:t>
+      </w:r>
+      <w:r>
+        <w:t>)</w:t>
       </w:r>
       <w:r>
         <w:t xml:space="preserve"> </w:t>
@@ -6199,14 +6016,12 @@
         <w:ind w:left="-284"/>
       </w:pPr>
       <w:r>
-        <w:rPr>
-          <w:noProof/>
-        </w:rPr>
+        <w:lastRenderedPageBreak/>
         <w:drawing>
-          <wp:inline distT="0" distB="0" distL="0" distR="0" wp14:anchorId="421F4BB1" wp14:editId="27C1FCBE">
-            <wp:extent cx="5924550" cy="2867025"/>
-            <wp:effectExtent l="19050" t="19050" r="19050" b="28575"/>
-            <wp:docPr id="2059782569" name="Imagen 1" descr="Gráfico, Gráfico de barras, Gráfico en cascada&#10;&#10;Descripción generada automáticamente"/>
+          <wp:inline distT="0" distB="0" distL="0" distR="0" wp14:anchorId="09D389F3" wp14:editId="70D8512F">
+            <wp:extent cx="5774055" cy="2954738"/>
+            <wp:effectExtent l="19050" t="19050" r="17145" b="17145"/>
+            <wp:docPr id="69176640" name="Imagen 1" descr="Gráfico, Gráfico en cascada&#10;&#10;Descripción generada automáticamente"/>
             <wp:cNvGraphicFramePr>
               <a:graphicFrameLocks xmlns:a="http://schemas.openxmlformats.org/drawingml/2006/main" noChangeAspect="1"/>
             </wp:cNvGraphicFramePr>
@@ -6214,7 +6029,7 @@
               <a:graphicData uri="http://schemas.openxmlformats.org/drawingml/2006/picture">
                 <pic:pic xmlns:pic="http://schemas.openxmlformats.org/drawingml/2006/picture">
                   <pic:nvPicPr>
-                    <pic:cNvPr id="2059782569" name="Imagen 1" descr="Gráfico, Gráfico de barras, Gráfico en cascada&#10;&#10;Descripción generada automáticamente"/>
+                    <pic:cNvPr id="69176640" name="Imagen 1" descr="Gráfico, Gráfico en cascada&#10;&#10;Descripción generada automáticamente"/>
                     <pic:cNvPicPr/>
                   </pic:nvPicPr>
                   <pic:blipFill>
@@ -6226,7 +6041,7 @@
                   <pic:spPr>
                     <a:xfrm>
                       <a:off x="0" y="0"/>
-                      <a:ext cx="5924550" cy="2867025"/>
+                      <a:ext cx="5779855" cy="2957706"/>
                     </a:xfrm>
                     <a:prstGeom prst="rect">
                       <a:avLst/>
@@ -6249,15 +6064,16 @@
     <w:p>
       <w:pPr>
         <w:spacing w:after="0" w:line="240" w:lineRule="auto"/>
-      </w:pPr>
-    </w:p>
-    <w:p>
-      <w:pPr>
-        <w:spacing w:after="0" w:line="240" w:lineRule="auto"/>
         <w:jc w:val="center"/>
       </w:pPr>
       <w:r>
-        <w:t>[Incluir Gráfico 27]</w:t>
+        <w:t xml:space="preserve">Gráfico </w:t>
+      </w:r>
+      <w:r>
+        <w:t>27</w:t>
+      </w:r>
+      <w:r>
+        <w:t>. Fuente. Dirección Nacional de Planeación y Estadística</w:t>
       </w:r>
     </w:p>
     <w:p>
@@ -6312,7 +6128,19 @@
         <w:t>aumentado de forma sostenida</w:t>
       </w:r>
       <w:r>
-        <w:t xml:space="preserve">, llegando a una participación de casi el 46% del total de admitidos </w:t>
+        <w:t>, llegando a una participación del 4</w:t>
+      </w:r>
+      <w:r>
+        <w:t>7</w:t>
+      </w:r>
+      <w:r>
+        <w:t xml:space="preserve">% del total de </w:t>
+      </w:r>
+      <w:r>
+        <w:t xml:space="preserve">mujeres </w:t>
+      </w:r>
+      <w:r>
+        <w:t xml:space="preserve">matriculadas en </w:t>
       </w:r>
       <w:r>
         <w:t>estos</w:t>
@@ -6333,10 +6161,7 @@
         <w:t xml:space="preserve"> 202</w:t>
       </w:r>
       <w:r>
-        <w:t xml:space="preserve"> </w:t>
-      </w:r>
-      <w:r>
-        <w:t>3</w:t>
+        <w:t>4</w:t>
       </w:r>
       <w:r>
         <w:t>-1</w:t>
@@ -6418,25 +6243,26 @@
         <w:jc w:val="center"/>
       </w:pPr>
       <w:r>
-        <w:t>[Incluir Gráfico 2</w:t>
-      </w:r>
-      <w:r>
-        <w:t>8</w:t>
-      </w:r>
-      <w:r>
-        <w:t>]</w:t>
-      </w:r>
-    </w:p>
-    <w:p>
-      <w:pPr>
-        <w:spacing w:after="0" w:line="240" w:lineRule="auto"/>
-      </w:pPr>
-    </w:p>
-    <w:p>
-      <w:pPr>
-        <w:spacing w:after="0" w:line="240" w:lineRule="auto"/>
-      </w:pPr>
-      <w:r>
+        <w:t xml:space="preserve">Gráfico </w:t>
+      </w:r>
+      <w:r>
+        <w:t>28</w:t>
+      </w:r>
+      <w:r>
+        <w:t>. Fuente. Dirección Nacional de Planeación y Estadística</w:t>
+      </w:r>
+    </w:p>
+    <w:p>
+      <w:pPr>
+        <w:spacing w:after="0" w:line="240" w:lineRule="auto"/>
+      </w:pPr>
+    </w:p>
+    <w:p>
+      <w:pPr>
+        <w:spacing w:after="0" w:line="240" w:lineRule="auto"/>
+      </w:pPr>
+      <w:r>
+        <w:lastRenderedPageBreak/>
         <w:t>Por su parte, l</w:t>
       </w:r>
       <w:r>
@@ -6476,16 +6302,31 @@
         <w:t>Para 2024</w:t>
       </w:r>
       <w:r>
-        <w:t>-1</w:t>
-      </w:r>
-      <w:r>
-        <w:t>, del total de docentes de carrera, el 69% (2,091) son hombres y el 3</w:t>
+        <w:t>-</w:t>
+      </w:r>
+      <w:r>
+        <w:t>2</w:t>
+      </w:r>
+      <w:r>
+        <w:t>, del total de docentes de carrera, el 69% (2,0</w:t>
+      </w:r>
+      <w:r>
+        <w:t>63</w:t>
+      </w:r>
+      <w:r>
+        <w:t>) son hombres y el 3</w:t>
       </w:r>
       <w:r>
         <w:t>1</w:t>
       </w:r>
       <w:r>
-        <w:t xml:space="preserve">% (928) son mujeres </w:t>
+        <w:t>% (9</w:t>
+      </w:r>
+      <w:r>
+        <w:t>17</w:t>
+      </w:r>
+      <w:r>
+        <w:t xml:space="preserve">) son mujeres </w:t>
       </w:r>
       <w:r>
         <w:t>(Gráfico 3</w:t>
@@ -6534,7 +6375,6 @@
         <w:rPr>
           <w:noProof/>
         </w:rPr>
-        <w:lastRenderedPageBreak/>
         <w:drawing>
           <wp:inline distT="0" distB="0" distL="0" distR="0" wp14:anchorId="55D7D324" wp14:editId="7449783C">
             <wp:extent cx="5612130" cy="3017520"/>
@@ -6582,21 +6422,16 @@
     <w:p>
       <w:pPr>
         <w:spacing w:after="0" w:line="240" w:lineRule="auto"/>
-      </w:pPr>
-    </w:p>
-    <w:p>
-      <w:pPr>
-        <w:spacing w:after="0" w:line="240" w:lineRule="auto"/>
         <w:jc w:val="center"/>
       </w:pPr>
       <w:r>
-        <w:t xml:space="preserve">[Incluir Gráfico </w:t>
+        <w:t xml:space="preserve">Gráfico </w:t>
       </w:r>
       <w:r>
         <w:t>29</w:t>
       </w:r>
       <w:r>
-        <w:t>]</w:t>
+        <w:t>. Fuente. Dirección Nacional de Planeación y Estadística</w:t>
       </w:r>
     </w:p>
     <w:p>
@@ -6697,6 +6532,9 @@
         <w:t>-1</w:t>
       </w:r>
       <w:r>
+        <w:t xml:space="preserve"> y 388 en 2024-2</w:t>
+      </w:r>
+      <w:r>
         <w:t>.</w:t>
       </w:r>
     </w:p>
@@ -6711,15 +6549,12 @@
         <w:ind w:left="-284"/>
       </w:pPr>
       <w:r>
-        <w:rPr>
-          <w:noProof/>
-        </w:rPr>
         <w:lastRenderedPageBreak/>
         <w:drawing>
-          <wp:inline distT="0" distB="0" distL="0" distR="0" wp14:anchorId="6CB2798E" wp14:editId="4A30424C">
-            <wp:extent cx="5972175" cy="2971800"/>
-            <wp:effectExtent l="19050" t="19050" r="28575" b="19050"/>
-            <wp:docPr id="857316814" name="Imagen 1" descr="Gráfico, Gráfico de líneas&#10;&#10;Descripción generada automáticamente"/>
+          <wp:inline distT="0" distB="0" distL="0" distR="0" wp14:anchorId="6AE8A18C" wp14:editId="2D2D8280">
+            <wp:extent cx="5796280" cy="2907030"/>
+            <wp:effectExtent l="19050" t="19050" r="13970" b="26670"/>
+            <wp:docPr id="798317987" name="Imagen 1" descr="Gráfico, Gráfico de líneas&#10;&#10;Descripción generada automáticamente"/>
             <wp:cNvGraphicFramePr>
               <a:graphicFrameLocks xmlns:a="http://schemas.openxmlformats.org/drawingml/2006/main" noChangeAspect="1"/>
             </wp:cNvGraphicFramePr>
@@ -6727,7 +6562,7 @@
               <a:graphicData uri="http://schemas.openxmlformats.org/drawingml/2006/picture">
                 <pic:pic xmlns:pic="http://schemas.openxmlformats.org/drawingml/2006/picture">
                   <pic:nvPicPr>
-                    <pic:cNvPr id="857316814" name="Imagen 1" descr="Gráfico, Gráfico de líneas&#10;&#10;Descripción generada automáticamente"/>
+                    <pic:cNvPr id="798317987" name="Imagen 1" descr="Gráfico, Gráfico de líneas&#10;&#10;Descripción generada automáticamente"/>
                     <pic:cNvPicPr/>
                   </pic:nvPicPr>
                   <pic:blipFill>
@@ -6739,7 +6574,7 @@
                   <pic:spPr>
                     <a:xfrm>
                       <a:off x="0" y="0"/>
-                      <a:ext cx="5972175" cy="2971800"/>
+                      <a:ext cx="5801693" cy="2909745"/>
                     </a:xfrm>
                     <a:prstGeom prst="rect">
                       <a:avLst/>
@@ -6762,15 +6597,16 @@
     <w:p>
       <w:pPr>
         <w:spacing w:after="0" w:line="240" w:lineRule="auto"/>
-      </w:pPr>
-    </w:p>
-    <w:p>
-      <w:pPr>
-        <w:spacing w:after="0" w:line="240" w:lineRule="auto"/>
         <w:jc w:val="center"/>
       </w:pPr>
       <w:r>
-        <w:t>[Incluir Gráfico 30]</w:t>
+        <w:t xml:space="preserve">Gráfico </w:t>
+      </w:r>
+      <w:r>
+        <w:t>30</w:t>
+      </w:r>
+      <w:r>
+        <w:t>. Fuente. Dirección Nacional de Planeación y Estadística</w:t>
       </w:r>
     </w:p>
     <w:p>
@@ -6822,6 +6658,9 @@
         <w:t>en 2024-1</w:t>
       </w:r>
       <w:r>
+        <w:t xml:space="preserve"> y 58 en 2024-2</w:t>
+      </w:r>
+      <w:r>
         <w:t>.</w:t>
       </w:r>
     </w:p>
@@ -6836,14 +6675,11 @@
         <w:ind w:left="-284"/>
       </w:pPr>
       <w:r>
-        <w:rPr>
-          <w:noProof/>
-        </w:rPr>
         <w:drawing>
-          <wp:inline distT="0" distB="0" distL="0" distR="0" wp14:anchorId="33CBC92C" wp14:editId="2A952895">
-            <wp:extent cx="5991225" cy="2828925"/>
-            <wp:effectExtent l="19050" t="19050" r="28575" b="28575"/>
-            <wp:docPr id="782616993" name="Imagen 1" descr="Gráfico, Gráfico de líneas&#10;&#10;Descripción generada automáticamente"/>
+          <wp:inline distT="0" distB="0" distL="0" distR="0" wp14:anchorId="61A989B9" wp14:editId="4DD2D306">
+            <wp:extent cx="5796280" cy="3041650"/>
+            <wp:effectExtent l="19050" t="19050" r="13970" b="25400"/>
+            <wp:docPr id="1999827060" name="Imagen 1" descr="Gráfico, Gráfico de líneas&#10;&#10;Descripción generada automáticamente"/>
             <wp:cNvGraphicFramePr>
               <a:graphicFrameLocks xmlns:a="http://schemas.openxmlformats.org/drawingml/2006/main" noChangeAspect="1"/>
             </wp:cNvGraphicFramePr>
@@ -6851,7 +6687,7 @@
               <a:graphicData uri="http://schemas.openxmlformats.org/drawingml/2006/picture">
                 <pic:pic xmlns:pic="http://schemas.openxmlformats.org/drawingml/2006/picture">
                   <pic:nvPicPr>
-                    <pic:cNvPr id="782616993" name="Imagen 1" descr="Gráfico, Gráfico de líneas&#10;&#10;Descripción generada automáticamente"/>
+                    <pic:cNvPr id="1999827060" name="Imagen 1" descr="Gráfico, Gráfico de líneas&#10;&#10;Descripción generada automáticamente"/>
                     <pic:cNvPicPr/>
                   </pic:nvPicPr>
                   <pic:blipFill>
@@ -6863,7 +6699,7 @@
                   <pic:spPr>
                     <a:xfrm>
                       <a:off x="0" y="0"/>
-                      <a:ext cx="5991225" cy="2828925"/>
+                      <a:ext cx="5802032" cy="3044668"/>
                     </a:xfrm>
                     <a:prstGeom prst="rect">
                       <a:avLst/>
@@ -6886,15 +6722,16 @@
     <w:p>
       <w:pPr>
         <w:spacing w:after="0" w:line="240" w:lineRule="auto"/>
-      </w:pPr>
-    </w:p>
-    <w:p>
-      <w:pPr>
-        <w:spacing w:after="0" w:line="240" w:lineRule="auto"/>
         <w:jc w:val="center"/>
       </w:pPr>
       <w:r>
-        <w:t>[Incluir Gráfico 31]</w:t>
+        <w:t xml:space="preserve">Gráfico </w:t>
+      </w:r>
+      <w:r>
+        <w:t>31</w:t>
+      </w:r>
+      <w:r>
+        <w:t>. Fuente. Dirección Nacional de Planeación y Estadística</w:t>
       </w:r>
     </w:p>
     <w:p>
@@ -6937,16 +6774,28 @@
         <w:t>, en</w:t>
       </w:r>
       <w:r>
-        <w:t xml:space="preserve"> 2024-1</w:t>
+        <w:t xml:space="preserve"> 2024-</w:t>
+      </w:r>
+      <w:r>
+        <w:t>2</w:t>
       </w:r>
       <w:r>
         <w:t xml:space="preserve">, </w:t>
       </w:r>
       <w:r>
-        <w:t>el 36% (</w:t>
-      </w:r>
-      <w:r>
-        <w:t>217</w:t>
+        <w:t>el 3</w:t>
+      </w:r>
+      <w:r>
+        <w:t>0</w:t>
+      </w:r>
+      <w:r>
+        <w:t>% (</w:t>
+      </w:r>
+      <w:r>
+        <w:t>1</w:t>
+      </w:r>
+      <w:r>
+        <w:t>17</w:t>
       </w:r>
       <w:r>
         <w:t>)</w:t>
@@ -6965,19 +6814,73 @@
         <w:t>tener la</w:t>
       </w:r>
       <w:r>
-        <w:t xml:space="preserve"> de tipo visual,</w:t>
-      </w:r>
-      <w:r>
-        <w:t xml:space="preserve"> </w:t>
-      </w:r>
-      <w:r>
-        <w:t>28% (172) motriz, 19% (116) psicosocial, 10% (61) auditiva</w:t>
+        <w:t xml:space="preserve"> de tipo </w:t>
+      </w:r>
+      <w:r>
+        <w:t>motriz</w:t>
+      </w:r>
+      <w:r>
+        <w:t>,</w:t>
+      </w:r>
+      <w:r>
+        <w:t xml:space="preserve"> </w:t>
+      </w:r>
+      <w:r>
+        <w:t>28% (1</w:t>
+      </w:r>
+      <w:r>
+        <w:t>10</w:t>
+      </w:r>
+      <w:r>
+        <w:t xml:space="preserve">) </w:t>
+      </w:r>
+      <w:r>
+        <w:t>visual</w:t>
+      </w:r>
+      <w:r>
+        <w:t xml:space="preserve">, </w:t>
+      </w:r>
+      <w:r>
+        <w:t>24</w:t>
+      </w:r>
+      <w:r>
+        <w:t>% (</w:t>
+      </w:r>
+      <w:r>
+        <w:t>92</w:t>
+      </w:r>
+      <w:r>
+        <w:t>) psicosocial, 1</w:t>
+      </w:r>
+      <w:r>
+        <w:t>3</w:t>
+      </w:r>
+      <w:r>
+        <w:t>% (</w:t>
+      </w:r>
+      <w:r>
+        <w:t>49</w:t>
+      </w:r>
+      <w:r>
+        <w:t>) auditiva</w:t>
       </w:r>
       <w:r>
         <w:t xml:space="preserve"> y el</w:t>
       </w:r>
       <w:r>
-        <w:t xml:space="preserve"> 7% (44) cognitiva</w:t>
+        <w:t xml:space="preserve"> </w:t>
+      </w:r>
+      <w:r>
+        <w:t>5</w:t>
+      </w:r>
+      <w:r>
+        <w:t>% (</w:t>
+      </w:r>
+      <w:r>
+        <w:t>18</w:t>
+      </w:r>
+      <w:r>
+        <w:t>) cognitiva</w:t>
       </w:r>
       <w:r>
         <w:t>.</w:t>
@@ -7026,6 +6929,9 @@
         <w:t xml:space="preserve"> de la Universidad Nacional </w:t>
       </w:r>
       <w:r>
+        <w:t xml:space="preserve">de Colombia </w:t>
+      </w:r>
+      <w:r>
         <w:t xml:space="preserve">para </w:t>
       </w:r>
       <w:r>
@@ -7069,18 +6975,39 @@
         <w:t>Para</w:t>
       </w:r>
       <w:r>
-        <w:t xml:space="preserve"> 2024-1, este programa concentró el</w:t>
-      </w:r>
-      <w:r>
-        <w:t xml:space="preserve"> </w:t>
-      </w:r>
-      <w:r>
-        <w:t>46% (6,259)</w:t>
+        <w:t xml:space="preserve"> 2024-</w:t>
+      </w:r>
+      <w:r>
+        <w:t>2</w:t>
+      </w:r>
+      <w:r>
+        <w:t>, este programa concentró el</w:t>
+      </w:r>
+      <w:r>
+        <w:t xml:space="preserve"> </w:t>
+      </w:r>
+      <w:r>
+        <w:t>52</w:t>
+      </w:r>
+      <w:r>
+        <w:t>% (</w:t>
+      </w:r>
+      <w:r>
+        <w:t>3</w:t>
       </w:r>
       <w:r>
         <w:t>,</w:t>
       </w:r>
       <w:r>
+        <w:t>776</w:t>
+      </w:r>
+      <w:r>
+        <w:t>)</w:t>
+      </w:r>
+      <w:r>
+        <w:t>,</w:t>
+      </w:r>
+      <w:r>
         <w:t xml:space="preserve"> </w:t>
       </w:r>
       <w:r>
@@ -7090,7 +7017,25 @@
         <w:t>e</w:t>
       </w:r>
       <w:r>
-        <w:t>l 30% (4,040)</w:t>
+        <w:t xml:space="preserve">l </w:t>
+      </w:r>
+      <w:r>
+        <w:t>22</w:t>
+      </w:r>
+      <w:r>
+        <w:t>% (</w:t>
+      </w:r>
+      <w:r>
+        <w:t>1</w:t>
+      </w:r>
+      <w:r>
+        <w:t>,</w:t>
+      </w:r>
+      <w:r>
+        <w:t>602</w:t>
+      </w:r>
+      <w:r>
+        <w:t>)</w:t>
       </w:r>
       <w:r>
         <w:t xml:space="preserve"> y </w:t>
@@ -7105,13 +7050,22 @@
         <w:t>2</w:t>
       </w:r>
       <w:r>
-        <w:t>4</w:t>
+        <w:t>5</w:t>
       </w:r>
       <w:r>
         <w:t>%</w:t>
       </w:r>
       <w:r>
-        <w:t xml:space="preserve"> (3,176</w:t>
+        <w:t xml:space="preserve"> (</w:t>
+      </w:r>
+      <w:r>
+        <w:t>1</w:t>
+      </w:r>
+      <w:r>
+        <w:t>,</w:t>
+      </w:r>
+      <w:r>
+        <w:t>837</w:t>
       </w:r>
       <w:r>
         <w:t>)</w:t>
@@ -7184,7 +7138,13 @@
         <w:jc w:val="center"/>
       </w:pPr>
       <w:r>
-        <w:t>[Incluir Gráfico 32]</w:t>
+        <w:t xml:space="preserve">Gráfico </w:t>
+      </w:r>
+      <w:r>
+        <w:t>32</w:t>
+      </w:r>
+      <w:r>
+        <w:t>. Fuente. Dirección Nacional de Planeación y Estadística</w:t>
       </w:r>
     </w:p>
     <w:p>
@@ -7236,7 +7196,13 @@
         <w:t xml:space="preserve"> de admitidos</w:t>
       </w:r>
       <w:r>
-        <w:t xml:space="preserve"> en el programa PAET, en 2024-1,</w:t>
+        <w:t xml:space="preserve"> en el programa PAET, en 2024-</w:t>
+      </w:r>
+      <w:r>
+        <w:t>2</w:t>
+      </w:r>
+      <w:r>
+        <w:t>,</w:t>
       </w:r>
       <w:r>
         <w:t xml:space="preserve"> fueron la Sede Orinoquía</w:t>
@@ -7245,7 +7211,13 @@
         <w:t xml:space="preserve"> (</w:t>
       </w:r>
       <w:r>
-        <w:t>27%</w:t>
+        <w:t>2</w:t>
+      </w:r>
+      <w:r>
+        <w:t>7</w:t>
+      </w:r>
+      <w:r>
+        <w:t>%</w:t>
       </w:r>
       <w:r>
         <w:t>)</w:t>
@@ -7257,7 +7229,13 @@
         <w:t xml:space="preserve"> (</w:t>
       </w:r>
       <w:r>
-        <w:t>22%</w:t>
+        <w:t>2</w:t>
+      </w:r>
+      <w:r>
+        <w:t>0</w:t>
+      </w:r>
+      <w:r>
+        <w:t>%</w:t>
       </w:r>
       <w:r>
         <w:t>)</w:t>
@@ -7269,7 +7247,13 @@
         <w:t xml:space="preserve"> (</w:t>
       </w:r>
       <w:r>
-        <w:t>19%</w:t>
+        <w:t>1</w:t>
+      </w:r>
+      <w:r>
+        <w:t>7</w:t>
+      </w:r>
+      <w:r>
+        <w:t>%</w:t>
       </w:r>
       <w:r>
         <w:t>). Mientras que las sedes con</w:t>
@@ -7278,25 +7262,37 @@
         <w:t xml:space="preserve"> menores porcentajes fueron</w:t>
       </w:r>
       <w:r>
-        <w:t xml:space="preserve"> Medellín</w:t>
+        <w:t xml:space="preserve"> </w:t>
+      </w:r>
+      <w:r>
+        <w:t>Bogotá</w:t>
       </w:r>
       <w:r>
         <w:t xml:space="preserve"> (</w:t>
       </w:r>
       <w:r>
-        <w:t>11%</w:t>
+        <w:t>4</w:t>
+      </w:r>
+      <w:r>
+        <w:t>%</w:t>
       </w:r>
       <w:r>
         <w:t>)</w:t>
       </w:r>
       <w:r>
-        <w:t>, Manizales</w:t>
+        <w:t xml:space="preserve">, </w:t>
+      </w:r>
+      <w:r>
+        <w:t>Caribe</w:t>
       </w:r>
       <w:r>
         <w:t xml:space="preserve"> (</w:t>
       </w:r>
       <w:r>
-        <w:t>10%</w:t>
+        <w:t>8</w:t>
+      </w:r>
+      <w:r>
+        <w:t>%</w:t>
       </w:r>
       <w:r>
         <w:t>)</w:t>
@@ -7308,18 +7304,27 @@
         <w:t xml:space="preserve"> (</w:t>
       </w:r>
       <w:r>
-        <w:t>8%</w:t>
+        <w:t>12</w:t>
+      </w:r>
+      <w:r>
+        <w:t>%</w:t>
       </w:r>
       <w:r>
         <w:t>)</w:t>
       </w:r>
       <w:r>
-        <w:t xml:space="preserve"> y Caribe</w:t>
+        <w:t xml:space="preserve"> y </w:t>
+      </w:r>
+      <w:r>
+        <w:t>Medellín</w:t>
       </w:r>
       <w:r>
         <w:t xml:space="preserve"> (</w:t>
       </w:r>
       <w:r>
+        <w:t>1</w:t>
+      </w:r>
+      <w:r>
         <w:t>3%</w:t>
       </w:r>
       <w:r>
@@ -7390,7 +7395,64 @@
         <w:t xml:space="preserve">, esta tendencia empezó a </w:t>
       </w:r>
       <w:r>
-        <w:t>invertirse (Gráfico 33). Para 2023-2, del total de matriculados por modalidad especial, el 53% (4,192) eran del programa PEAMA y el 47% (3,667) del PAES</w:t>
+        <w:t>invertirse (Gráfico 33). Para 202</w:t>
+      </w:r>
+      <w:r>
+        <w:t>4</w:t>
+      </w:r>
+      <w:r>
+        <w:t>-</w:t>
+      </w:r>
+      <w:r>
+        <w:t>1</w:t>
+      </w:r>
+      <w:r>
+        <w:t xml:space="preserve">, del total de matriculados </w:t>
+      </w:r>
+      <w:r>
+        <w:t xml:space="preserve">en pregrado </w:t>
+      </w:r>
+      <w:r>
+        <w:t xml:space="preserve">por modalidad especial, el </w:t>
+      </w:r>
+      <w:r>
+        <w:t>50</w:t>
+      </w:r>
+      <w:r>
+        <w:t>% (</w:t>
+      </w:r>
+      <w:r>
+        <w:t>4</w:t>
+      </w:r>
+      <w:r>
+        <w:t>,</w:t>
+      </w:r>
+      <w:r>
+        <w:t>406</w:t>
+      </w:r>
+      <w:r>
+        <w:t>) eran del programa PEAMA</w:t>
+      </w:r>
+      <w:r>
+        <w:t xml:space="preserve">, </w:t>
+      </w:r>
+      <w:r>
+        <w:t>el 4</w:t>
+      </w:r>
+      <w:r>
+        <w:t>4</w:t>
+      </w:r>
+      <w:r>
+        <w:t>% (</w:t>
+      </w:r>
+      <w:r>
+        <w:t>3,887</w:t>
+      </w:r>
+      <w:r>
+        <w:t>) del PAES</w:t>
+      </w:r>
+      <w:r>
+        <w:t xml:space="preserve"> y el 5% (452) del PAET</w:t>
       </w:r>
       <w:r>
         <w:t>.</w:t>
@@ -7425,7 +7487,6 @@
         <w:rPr>
           <w:noProof/>
         </w:rPr>
-        <w:lastRenderedPageBreak/>
         <w:drawing>
           <wp:inline distT="0" distB="0" distL="0" distR="0" wp14:anchorId="51ACFD27" wp14:editId="2D077B91">
             <wp:extent cx="5924550" cy="3038475"/>
@@ -7473,15 +7534,16 @@
     <w:p>
       <w:pPr>
         <w:spacing w:after="0" w:line="240" w:lineRule="auto"/>
-      </w:pPr>
-    </w:p>
-    <w:p>
-      <w:pPr>
-        <w:spacing w:after="0" w:line="240" w:lineRule="auto"/>
         <w:jc w:val="center"/>
       </w:pPr>
       <w:r>
-        <w:t>[Incluir Gráfico 33]</w:t>
+        <w:t xml:space="preserve">Gráfico </w:t>
+      </w:r>
+      <w:r>
+        <w:t>33</w:t>
+      </w:r>
+      <w:r>
+        <w:t>. Fuente. Dirección Nacional de Planeación y Estadística</w:t>
       </w:r>
     </w:p>
     <w:p>
@@ -7500,10 +7562,16 @@
         <w:t xml:space="preserve">composición </w:t>
       </w:r>
       <w:r>
-        <w:t>de estudiantes admitidos en el programa PAES en 2023</w:t>
-      </w:r>
-      <w:r>
-        <w:t>-2</w:t>
+        <w:t>de estudiantes admitidos en el programa PAES en 202</w:t>
+      </w:r>
+      <w:r>
+        <w:t>4</w:t>
+      </w:r>
+      <w:r>
+        <w:t>-</w:t>
+      </w:r>
+      <w:r>
+        <w:t>1</w:t>
       </w:r>
       <w:r>
         <w:t xml:space="preserve"> (Gráfico </w:t>
@@ -7533,7 +7601,13 @@
         <w:t xml:space="preserve"> comunidades indígenas</w:t>
       </w:r>
       <w:r>
-        <w:t xml:space="preserve"> 34%,</w:t>
+        <w:t xml:space="preserve"> 3</w:t>
+      </w:r>
+      <w:r>
+        <w:t>3</w:t>
+      </w:r>
+      <w:r>
+        <w:t>%,</w:t>
       </w:r>
       <w:r>
         <w:t xml:space="preserve"> </w:t>
@@ -7569,7 +7643,13 @@
         <w:t xml:space="preserve"> el</w:t>
       </w:r>
       <w:r>
-        <w:t xml:space="preserve"> 14%</w:t>
+        <w:t xml:space="preserve"> 1</w:t>
+      </w:r>
+      <w:r>
+        <w:t>5</w:t>
+      </w:r>
+      <w:r>
+        <w:t>%</w:t>
       </w:r>
       <w:r>
         <w:t>,</w:t>
@@ -7611,9 +7691,9 @@
           <w:noProof/>
         </w:rPr>
         <w:drawing>
-          <wp:inline distT="0" distB="0" distL="0" distR="0" wp14:anchorId="17633CE6" wp14:editId="395D89EB">
-            <wp:extent cx="5857875" cy="2895600"/>
-            <wp:effectExtent l="19050" t="19050" r="28575" b="19050"/>
+          <wp:inline distT="0" distB="0" distL="0" distR="0" wp14:anchorId="17633CE6" wp14:editId="0E978D09">
+            <wp:extent cx="5857875" cy="2620783"/>
+            <wp:effectExtent l="19050" t="19050" r="9525" b="27305"/>
             <wp:docPr id="226500664" name="Imagen 1" descr="Gráfico&#10;&#10;Descripción generada automáticamente con confianza media"/>
             <wp:cNvGraphicFramePr>
               <a:graphicFrameLocks xmlns:a="http://schemas.openxmlformats.org/drawingml/2006/main" noChangeAspect="1"/>
@@ -7634,7 +7714,7 @@
                   <pic:spPr>
                     <a:xfrm>
                       <a:off x="0" y="0"/>
-                      <a:ext cx="5857875" cy="2895600"/>
+                      <a:ext cx="5861230" cy="2622284"/>
                     </a:xfrm>
                     <a:prstGeom prst="rect">
                       <a:avLst/>
@@ -7657,59 +7737,78 @@
     <w:p>
       <w:pPr>
         <w:spacing w:after="0" w:line="240" w:lineRule="auto"/>
-      </w:pPr>
-    </w:p>
-    <w:p>
-      <w:pPr>
-        <w:spacing w:after="0" w:line="240" w:lineRule="auto"/>
         <w:jc w:val="center"/>
       </w:pPr>
       <w:r>
-        <w:t>[Incluir Gráfico 34]</w:t>
-      </w:r>
-    </w:p>
-    <w:p>
-      <w:pPr>
-        <w:spacing w:after="0" w:line="240" w:lineRule="auto"/>
-      </w:pPr>
-    </w:p>
-    <w:p>
-      <w:pPr>
-        <w:spacing w:after="0" w:line="240" w:lineRule="auto"/>
-      </w:pPr>
+        <w:t xml:space="preserve">Gráfico </w:t>
+      </w:r>
+      <w:r>
+        <w:t>34</w:t>
+      </w:r>
+      <w:r>
+        <w:t>. Fuente. Dirección Nacional de Planeación y Estadística</w:t>
+      </w:r>
+    </w:p>
+    <w:p>
+      <w:pPr>
+        <w:spacing w:after="0" w:line="240" w:lineRule="auto"/>
+      </w:pPr>
+    </w:p>
+    <w:p>
+      <w:pPr>
+        <w:spacing w:after="0" w:line="240" w:lineRule="auto"/>
+      </w:pPr>
+      <w:r>
+        <w:t xml:space="preserve">En cuanto a la composición de </w:t>
+      </w:r>
+      <w:r>
+        <w:t>matriculados</w:t>
+      </w:r>
+      <w:r>
+        <w:t xml:space="preserve"> en las diversas ubicaciones del programa PEAMA</w:t>
+      </w:r>
+      <w:r>
+        <w:t xml:space="preserve"> en 202</w:t>
+      </w:r>
+      <w:r>
+        <w:t>4</w:t>
+      </w:r>
+      <w:r>
+        <w:t>-</w:t>
+      </w:r>
+      <w:r>
+        <w:t>1</w:t>
+      </w:r>
+      <w:r>
+        <w:t xml:space="preserve"> (Gráfico </w:t>
+      </w:r>
+      <w:r>
+        <w:t>35</w:t>
+      </w:r>
+      <w:r>
+        <w:t xml:space="preserve">), las sedes Orinoquía, Tumaco y Amazonía </w:t>
+      </w:r>
+      <w:r>
+        <w:t>concentr</w:t>
+      </w:r>
+      <w:r>
+        <w:t xml:space="preserve">an </w:t>
+      </w:r>
+      <w:r>
+        <w:t>e</w:t>
+      </w:r>
+      <w:r>
+        <w:t>l 8</w:t>
+      </w:r>
+      <w:r>
+        <w:t>7</w:t>
+      </w:r>
+      <w:r>
+        <w:t xml:space="preserve">% del total </w:t>
+      </w:r>
       <w:r>
         <w:lastRenderedPageBreak/>
-        <w:t xml:space="preserve">En cuanto a la composición de </w:t>
-      </w:r>
-      <w:r>
-        <w:t>matriculados</w:t>
-      </w:r>
-      <w:r>
-        <w:t xml:space="preserve"> en las diversas ubicaciones del programa PEAMA</w:t>
-      </w:r>
-      <w:r>
-        <w:t xml:space="preserve"> en 2023-2</w:t>
-      </w:r>
-      <w:r>
-        <w:t xml:space="preserve"> (Gráfico </w:t>
-      </w:r>
-      <w:r>
-        <w:t>35</w:t>
-      </w:r>
-      <w:r>
-        <w:t xml:space="preserve">), las sedes Orinoquía, Tumaco y Amazonía </w:t>
-      </w:r>
-      <w:r>
-        <w:t>concentr</w:t>
-      </w:r>
-      <w:r>
-        <w:t>an al 8</w:t>
-      </w:r>
-      <w:r>
-        <w:t>8</w:t>
-      </w:r>
-      <w:r>
-        <w:t>% del total de matriculados</w:t>
+        <w:t>de matriculados</w:t>
       </w:r>
       <w:r>
         <w:t xml:space="preserve"> en</w:t>
@@ -7727,10 +7826,19 @@
         <w:t>as sedes Manizales y Medellín sólo han tenido una cohorte de convocatoria y admisión</w:t>
       </w:r>
       <w:r>
-        <w:t>, por lo que apenas representan al</w:t>
-      </w:r>
-      <w:r>
-        <w:t xml:space="preserve"> 0.6%.</w:t>
+        <w:t xml:space="preserve">, por lo que apenas representan </w:t>
+      </w:r>
+      <w:r>
+        <w:t>el</w:t>
+      </w:r>
+      <w:r>
+        <w:t xml:space="preserve"> 0.</w:t>
+      </w:r>
+      <w:r>
+        <w:t>5</w:t>
+      </w:r>
+      <w:r>
+        <w:t>%.</w:t>
       </w:r>
     </w:p>
     <w:p>
@@ -7748,9 +7856,9 @@
           <w:noProof/>
         </w:rPr>
         <w:drawing>
-          <wp:inline distT="0" distB="0" distL="0" distR="0" wp14:anchorId="21897D62" wp14:editId="6B36E35A">
-            <wp:extent cx="5867400" cy="2724150"/>
-            <wp:effectExtent l="19050" t="19050" r="19050" b="19050"/>
+          <wp:inline distT="0" distB="0" distL="0" distR="0" wp14:anchorId="21897D62" wp14:editId="66B15C46">
+            <wp:extent cx="5866190" cy="2827517"/>
+            <wp:effectExtent l="19050" t="19050" r="20320" b="11430"/>
             <wp:docPr id="2027761739" name="Imagen 1" descr="Gráfico, Gráfico de barras&#10;&#10;Descripción generada automáticamente"/>
             <wp:cNvGraphicFramePr>
               <a:graphicFrameLocks xmlns:a="http://schemas.openxmlformats.org/drawingml/2006/main" noChangeAspect="1"/>
@@ -7771,7 +7879,7 @@
                   <pic:spPr>
                     <a:xfrm>
                       <a:off x="0" y="0"/>
-                      <a:ext cx="5867400" cy="2724150"/>
+                      <a:ext cx="5871106" cy="2829886"/>
                     </a:xfrm>
                     <a:prstGeom prst="rect">
                       <a:avLst/>
@@ -7797,7 +7905,51 @@
         <w:jc w:val="center"/>
       </w:pPr>
       <w:r>
-        <w:t>[Incluir Gráfico 35]</w:t>
+        <w:t xml:space="preserve">Gráfico </w:t>
+      </w:r>
+      <w:r>
+        <w:t>35</w:t>
+      </w:r>
+      <w:r>
+        <w:t>. Fuente. Dirección Nacional de Planeación y Estadística</w:t>
+      </w:r>
+    </w:p>
+    <w:p>
+      <w:pPr>
+        <w:spacing w:after="0" w:line="240" w:lineRule="auto"/>
+        <w:jc w:val="center"/>
+      </w:pPr>
+    </w:p>
+    <w:p>
+      <w:pPr>
+        <w:spacing w:after="0" w:line="240" w:lineRule="auto"/>
+      </w:pPr>
+      <w:r>
+        <w:t>Finalmente, e</w:t>
+      </w:r>
+      <w:r>
+        <w:t xml:space="preserve">n cuanto a la composición de </w:t>
+      </w:r>
+      <w:r>
+        <w:t>matriculados</w:t>
+      </w:r>
+      <w:r>
+        <w:t xml:space="preserve"> en las diversas ubicaciones del programa P</w:t>
+      </w:r>
+      <w:r>
+        <w:t>AET</w:t>
+      </w:r>
+      <w:r>
+        <w:t xml:space="preserve"> en 2024-1</w:t>
+      </w:r>
+      <w:r>
+        <w:t xml:space="preserve"> (Gráfico </w:t>
+      </w:r>
+      <w:r>
+        <w:t>3</w:t>
+      </w:r>
+      <w:r>
+        <w:t>6), el PAET-Orinoquía representa el 23% de la matrícula de este programa, el PAET-Amazonía el 19%, el PAET-Tumaco el 15%, el PAET-Medellín el 14%, el PAET-Manizales el 13%, el PAET-Palmira el 12% y, finalmente, el PAET-Caribe representa el 4% de la matricula del programa PAET.</w:t>
       </w:r>
     </w:p>
     <w:p>
@@ -7817,9 +7969,9 @@
           <w:noProof/>
         </w:rPr>
         <w:drawing>
-          <wp:inline distT="0" distB="0" distL="0" distR="0" wp14:anchorId="2CE7418D" wp14:editId="6EDD9EA7">
-            <wp:extent cx="5867400" cy="3009265"/>
-            <wp:effectExtent l="19050" t="19050" r="19050" b="19685"/>
+          <wp:inline distT="0" distB="0" distL="0" distR="0" wp14:anchorId="2CE7418D" wp14:editId="16193768">
+            <wp:extent cx="5866130" cy="2867274"/>
+            <wp:effectExtent l="19050" t="19050" r="20320" b="28575"/>
             <wp:docPr id="1254568624" name="Imagen 1" descr="Gráfico, Gráfico de barras&#10;&#10;Descripción generada automáticamente"/>
             <wp:cNvGraphicFramePr>
               <a:graphicFrameLocks xmlns:a="http://schemas.openxmlformats.org/drawingml/2006/main" noChangeAspect="1"/>
@@ -7840,7 +7992,7 @@
                   <pic:spPr>
                     <a:xfrm>
                       <a:off x="0" y="0"/>
-                      <a:ext cx="5867400" cy="3009265"/>
+                      <a:ext cx="5890063" cy="2878972"/>
                     </a:xfrm>
                     <a:prstGeom prst="rect">
                       <a:avLst/>
@@ -7863,6 +8015,22 @@
     <w:p>
       <w:pPr>
         <w:spacing w:after="0" w:line="240" w:lineRule="auto"/>
+        <w:jc w:val="center"/>
+      </w:pPr>
+      <w:r>
+        <w:t xml:space="preserve">Gráfico </w:t>
+      </w:r>
+      <w:r>
+        <w:t>36</w:t>
+      </w:r>
+      <w:r>
+        <w:t>. Fuente. Dirección Nacional de Planeación y Estadística</w:t>
+      </w:r>
+    </w:p>
+    <w:p>
+      <w:pPr>
+        <w:spacing w:after="0" w:line="240" w:lineRule="auto"/>
+        <w:jc w:val="center"/>
       </w:pPr>
     </w:p>
     <w:p>
@@ -7875,6 +8043,7 @@
         <w:spacing w:after="0" w:line="240" w:lineRule="auto"/>
       </w:pPr>
       <w:r>
+        <w:lastRenderedPageBreak/>
         <w:t>Deserción a nivel de pregrado</w:t>
       </w:r>
     </w:p>
@@ -7930,13 +8099,22 @@
         <w:t>l</w:t>
       </w:r>
       <w:r>
-        <w:t xml:space="preserve">os dos </w:t>
+        <w:t>o</w:t>
+      </w:r>
+      <w:r>
+        <w:t>s</w:t>
+      </w:r>
+      <w:r>
+        <w:t xml:space="preserve"> </w:t>
       </w:r>
       <w:r>
         <w:t>semestres</w:t>
       </w:r>
       <w:r>
-        <w:t xml:space="preserve"> de 2014 (cohortes 2014-1 y 2014-2)</w:t>
+        <w:t xml:space="preserve"> de </w:t>
+      </w:r>
+      <w:r>
+        <w:t>los años 2007 a 2015</w:t>
       </w:r>
       <w:r>
         <w:t>,</w:t>
@@ -7948,10 +8126,16 @@
         <w:t xml:space="preserve"> </w:t>
       </w:r>
       <w:r>
-        <w:t>en 2023</w:t>
-      </w:r>
-      <w:r>
-        <w:t>-1</w:t>
+        <w:t>al observar su estado en</w:t>
+      </w:r>
+      <w:r>
+        <w:t xml:space="preserve"> 2023</w:t>
+      </w:r>
+      <w:r>
+        <w:t>-</w:t>
+      </w:r>
+      <w:r>
+        <w:t>2</w:t>
       </w:r>
       <w:r>
         <w:t>.</w:t>
@@ -7970,7 +8154,10 @@
         <w:t xml:space="preserve">El Gráfico </w:t>
       </w:r>
       <w:r>
-        <w:t>36</w:t>
+        <w:t>3</w:t>
+      </w:r>
+      <w:r>
+        <w:t>7</w:t>
       </w:r>
       <w:r>
         <w:t xml:space="preserve"> </w:t>
@@ -7991,7 +8178,19 @@
         <w:t xml:space="preserve"> a pregrado</w:t>
       </w:r>
       <w:r>
-        <w:t xml:space="preserve"> durante las cohortes de 2010 a 2015 y que desertaron a lo largo de 10 semestres. En </w:t>
+        <w:t xml:space="preserve"> durante las cohortes de 20</w:t>
+      </w:r>
+      <w:r>
+        <w:t>07</w:t>
+      </w:r>
+      <w:r>
+        <w:t xml:space="preserve"> a 2015 y que desertaron a lo largo de</w:t>
+      </w:r>
+      <w:r>
+        <w:t xml:space="preserve"> sus procesos de formación</w:t>
+      </w:r>
+      <w:r>
+        <w:t xml:space="preserve">. En </w:t>
       </w:r>
       <w:r>
         <w:t>g</w:t>
@@ -8003,13 +8202,31 @@
         <w:t xml:space="preserve"> tasa de</w:t>
       </w:r>
       <w:r>
-        <w:t xml:space="preserve"> deserción en la UNAL se ubica en un valor que </w:t>
+        <w:t xml:space="preserve"> deserción</w:t>
+      </w:r>
+      <w:r>
+        <w:t xml:space="preserve"> por cohortes</w:t>
+      </w:r>
+      <w:r>
+        <w:t xml:space="preserve"> en la UNAL se ubica en un valor que </w:t>
       </w:r>
       <w:r>
         <w:t>fluctúa</w:t>
       </w:r>
       <w:r>
-        <w:t xml:space="preserve"> entre 37 % y 43 %.</w:t>
+        <w:t xml:space="preserve"> entre </w:t>
+      </w:r>
+      <w:r>
+        <w:t>39</w:t>
+      </w:r>
+      <w:r>
+        <w:t xml:space="preserve"> % y 4</w:t>
+      </w:r>
+      <w:r>
+        <w:t>4</w:t>
+      </w:r>
+      <w:r>
+        <w:t xml:space="preserve"> %.</w:t>
       </w:r>
       <w:r>
         <w:t xml:space="preserve"> En contraste con otras </w:t>
@@ -8030,7 +8247,13 @@
         <w:t xml:space="preserve">De hecho, a nivel nacional, </w:t>
       </w:r>
       <w:r>
-        <w:t>la tasa de deserción por cohortes se acerca al 50 %.</w:t>
+        <w:t xml:space="preserve">la tasa de deserción por cohortes se acerca </w:t>
+      </w:r>
+      <w:r>
+        <w:t>o supera el</w:t>
+      </w:r>
+      <w:r>
+        <w:t xml:space="preserve"> 50%.</w:t>
       </w:r>
     </w:p>
     <w:p>
@@ -8098,7 +8321,13 @@
         <w:jc w:val="center"/>
       </w:pPr>
       <w:r>
-        <w:t>[Incluir Gráfico 36]</w:t>
+        <w:t xml:space="preserve">Gráfico </w:t>
+      </w:r>
+      <w:r>
+        <w:t>37</w:t>
+      </w:r>
+      <w:r>
+        <w:t>. Fuente. Dirección Nacional de Planeación y Estadística</w:t>
       </w:r>
     </w:p>
     <w:p>
@@ -8138,7 +8367,13 @@
         <w:t xml:space="preserve">el valor más alto, </w:t>
       </w:r>
       <w:r>
-        <w:t>cercano al</w:t>
+        <w:t>cercano</w:t>
+      </w:r>
+      <w:r>
+        <w:t xml:space="preserve"> o superior</w:t>
+      </w:r>
+      <w:r>
+        <w:t xml:space="preserve"> al</w:t>
       </w:r>
       <w:r>
         <w:t xml:space="preserve"> 50 %</w:t>
@@ -8159,12 +8394,27 @@
         <w:t xml:space="preserve"> es la que</w:t>
       </w:r>
       <w:r>
-        <w:t xml:space="preserve"> presenta la tasa </w:t>
+        <w:t xml:space="preserve"> </w:t>
+      </w:r>
+      <w:r>
+        <w:t xml:space="preserve">tiende a </w:t>
+      </w:r>
+      <w:r>
+        <w:t>presenta</w:t>
+      </w:r>
+      <w:r>
+        <w:t>r</w:t>
+      </w:r>
+      <w:r>
+        <w:t xml:space="preserve"> la tasa </w:t>
       </w:r>
       <w:r>
         <w:t>más baja</w:t>
       </w:r>
       <w:r>
+        <w:t xml:space="preserve"> de deserción</w:t>
+      </w:r>
+      <w:r>
         <w:t xml:space="preserve">. </w:t>
       </w:r>
       <w:r>
@@ -8216,7 +8466,13 @@
         <w:t xml:space="preserve"> de Bogotá</w:t>
       </w:r>
       <w:r>
-        <w:t xml:space="preserve"> (Gráfico 37)</w:t>
+        <w:t xml:space="preserve"> (Gráfico 3</w:t>
+      </w:r>
+      <w:r>
+        <w:t>8</w:t>
+      </w:r>
+      <w:r>
+        <w:t>)</w:t>
       </w:r>
       <w:r>
         <w:t>.</w:t>
@@ -8287,7 +8543,13 @@
         <w:jc w:val="center"/>
       </w:pPr>
       <w:r>
-        <w:t>[Incluir Gráfico 37]</w:t>
+        <w:t xml:space="preserve">Gráfico </w:t>
+      </w:r>
+      <w:r>
+        <w:t>38</w:t>
+      </w:r>
+      <w:r>
+        <w:t>. Fuente. Dirección Nacional de Planeación y Estadística</w:t>
       </w:r>
     </w:p>
     <w:p>
@@ -8303,10 +8565,13 @@
         <w:t>Al analizar las tasas de deserción por facultades, sus valores presentan mucha dispersión</w:t>
       </w:r>
       <w:r>
-        <w:t xml:space="preserve">. </w:t>
-      </w:r>
-      <w:r>
-        <w:t>Para la cohorte de 2024, l</w:t>
+        <w:t>.</w:t>
+      </w:r>
+      <w:r>
+        <w:t xml:space="preserve"> Aun así, </w:t>
+      </w:r>
+      <w:r>
+        <w:t>l</w:t>
       </w:r>
       <w:r>
         <w:t>as facultades de Ciencias Agrarias</w:t>
@@ -8366,10 +8631,10 @@
         <w:t xml:space="preserve"> </w:t>
       </w:r>
       <w:r>
-        <w:t>son las que muestran</w:t>
-      </w:r>
-      <w:r>
-        <w:t xml:space="preserve"> </w:t>
+        <w:t>son las que</w:t>
+      </w:r>
+      <w:r>
+        <w:t xml:space="preserve"> presentan </w:t>
       </w:r>
       <w:r>
         <w:t>tasas</w:t>
@@ -8573,7 +8838,7 @@
         <w:footnoteRef/>
       </w:r>
       <w:r>
-        <w:t xml:space="preserve"> El promedio global (GLOBAL) es la media aritmética de los puntajes de las 5 competencias evaluadas.</w:t>
+        <w:t xml:space="preserve"> El promedio global es la media aritmética de los puntajes de las 5 competencias evaluadas.</w:t>
       </w:r>
     </w:p>
   </w:footnote>

</xml_diff>